<commit_message>
Added Django DRF as an API. Began to do registration and authorization. Checking fields in real time from the server during registration, and displaying the corresponding errors. Similarity authorization to store jwt token in localstorage if the entered data was correct. In the Solid app, the tracks are taken from the Django server. Added Visualizer. May be something else...
</commit_message>
<xml_diff>
--- a/DB_design.docx
+++ b/DB_design.docx
@@ -41,67 +41,7 @@
           <w:sz w:val="22"/>
           <w:szCs w:val="22"/>
         </w:rPr>
-        <w:t xml:space="preserve">Есть пользователи. Пользователь имеет почту, имя, фамилию, псевдоним, аватар, возраст, пол, список </w:t>
-      </w:r>
-      <w:proofErr w:type="spellStart"/>
-      <w:r>
-        <w:rPr>
-          <w:rStyle w:val="normaltextrun"/>
-          <w:rFonts w:ascii="Calibri" w:hAnsi="Calibri" w:cs="Calibri"/>
-          <w:sz w:val="22"/>
-          <w:szCs w:val="22"/>
-        </w:rPr>
-        <w:t>ip</w:t>
-      </w:r>
-      <w:proofErr w:type="spellEnd"/>
-      <w:r>
-        <w:rPr>
-          <w:rStyle w:val="normaltextrun"/>
-          <w:rFonts w:ascii="Calibri" w:hAnsi="Calibri" w:cs="Calibri"/>
-          <w:sz w:val="22"/>
-          <w:szCs w:val="22"/>
-        </w:rPr>
-        <w:t xml:space="preserve"> с которых он заходил. Пользователь может быть музыкантом. У музыканта может быть свой псевдоним, </w:t>
-      </w:r>
-      <w:proofErr w:type="spellStart"/>
-      <w:r>
-        <w:rPr>
-          <w:rStyle w:val="normaltextrun"/>
-          <w:rFonts w:ascii="Calibri" w:hAnsi="Calibri" w:cs="Calibri"/>
-          <w:sz w:val="22"/>
-          <w:szCs w:val="22"/>
-        </w:rPr>
-        <w:t>аватарка</w:t>
-      </w:r>
-      <w:proofErr w:type="spellEnd"/>
-      <w:r>
-        <w:rPr>
-          <w:rStyle w:val="normaltextrun"/>
-          <w:rFonts w:ascii="Calibri" w:hAnsi="Calibri" w:cs="Calibri"/>
-          <w:sz w:val="22"/>
-          <w:szCs w:val="22"/>
-        </w:rPr>
-        <w:t xml:space="preserve">. Музыканты могут быть в группе музыкантов (должен быть хотя бы 1 музыкант). Есть альбомы. В альбомах могут быть трэки (хотя бы 1). Музыкант или группа музыкантов могут иметь трэк (музыку) и альбомы. У музыки есть название, файлы аудио (разных форматов), описание, картинка, может быть видеоклип. Есть плейлист. У плейлиста есть описание, название, картинка. У пользователя может быть много плейлистов. В плейлистах трэки (хотя бы 1). У музыки есть лайки (ставят их пользователи). У музыки есть комментарии (их пишут пользователи). У комментариев могут быть комментарии. Комментарий может написать пользователь, музыкант или музыкальный группа. У комментариев могут быть лайки и </w:t>
-      </w:r>
-      <w:proofErr w:type="spellStart"/>
-      <w:r>
-        <w:rPr>
-          <w:rStyle w:val="normaltextrun"/>
-          <w:rFonts w:ascii="Calibri" w:hAnsi="Calibri" w:cs="Calibri"/>
-          <w:sz w:val="22"/>
-          <w:szCs w:val="22"/>
-        </w:rPr>
-        <w:t>дизлайки</w:t>
-      </w:r>
-      <w:proofErr w:type="spellEnd"/>
-      <w:r>
-        <w:rPr>
-          <w:rStyle w:val="normaltextrun"/>
-          <w:rFonts w:ascii="Calibri" w:hAnsi="Calibri" w:cs="Calibri"/>
-          <w:sz w:val="22"/>
-          <w:szCs w:val="22"/>
-        </w:rPr>
-        <w:t>. Музыку (трэк) и альбомы могут выложить музыкант, музыкальная группа, совместно несколько музыкантов, совместно несколько групп, совместно музыканты и группы.</w:t>
+        <w:t>Есть пользователи. Пользователь имеет почту, имя, фамилию, псевдоним, аватар, возраст, пол, список ip с которых он заходил. Пользователь может быть музыкантом. У музыканта может быть свой псевдоним, аватарка. Музыканты могут быть в группе музыкантов (должен быть хотя бы 1 музыкант). Есть альбомы. В альбомах могут быть трэки (хотя бы 1). Музыкант или группа музыкантов могут иметь трэк (музыку) и альбомы. У музыки есть название, файлы аудио (разных форматов), описание, картинка, может быть видеоклип. Есть плейлист. У плейлиста есть описание, название, картинка. У пользователя может быть много плейлистов. В плейлистах трэки (хотя бы 1). У музыки есть лайки (ставят их пользователи). У музыки есть комментарии (их пишут пользователи). У комментариев могут быть комментарии. Комментарий может написать пользователь, музыкант или музыкальный группа. У комментариев могут быть лайки и дизлайки. Музыку (трэк) и альбомы могут выложить музыкант, музыкальная группа, совместно несколько музыкантов, совместно несколько групп, совместно музыканты и группы.</w:t>
       </w:r>
       <w:r>
         <w:rPr>
@@ -343,7 +283,6 @@
           <w:szCs w:val="18"/>
         </w:rPr>
       </w:pPr>
-      <w:proofErr w:type="spellStart"/>
       <w:r>
         <w:rPr>
           <w:rStyle w:val="normaltextrun"/>
@@ -351,57 +290,7 @@
           <w:sz w:val="22"/>
           <w:szCs w:val="22"/>
         </w:rPr>
-        <w:t>id</w:t>
-      </w:r>
-      <w:proofErr w:type="spellEnd"/>
-      <w:r>
-        <w:rPr>
-          <w:rStyle w:val="normaltextrun"/>
-          <w:rFonts w:ascii="Calibri" w:hAnsi="Calibri" w:cs="Calibri"/>
-          <w:sz w:val="22"/>
-          <w:szCs w:val="22"/>
-        </w:rPr>
-        <w:t xml:space="preserve"> (</w:t>
-      </w:r>
-      <w:proofErr w:type="spellStart"/>
-      <w:r>
-        <w:rPr>
-          <w:rStyle w:val="normaltextrun"/>
-          <w:rFonts w:ascii="Calibri" w:hAnsi="Calibri" w:cs="Calibri"/>
-          <w:sz w:val="22"/>
-          <w:szCs w:val="22"/>
-        </w:rPr>
-        <w:t>primary</w:t>
-      </w:r>
-      <w:proofErr w:type="spellEnd"/>
-      <w:r>
-        <w:rPr>
-          <w:rStyle w:val="normaltextrun"/>
-          <w:rFonts w:ascii="Calibri" w:hAnsi="Calibri" w:cs="Calibri"/>
-          <w:sz w:val="22"/>
-          <w:szCs w:val="22"/>
-        </w:rPr>
-        <w:t xml:space="preserve"> </w:t>
-      </w:r>
-      <w:proofErr w:type="spellStart"/>
-      <w:r>
-        <w:rPr>
-          <w:rStyle w:val="normaltextrun"/>
-          <w:rFonts w:ascii="Calibri" w:hAnsi="Calibri" w:cs="Calibri"/>
-          <w:sz w:val="22"/>
-          <w:szCs w:val="22"/>
-        </w:rPr>
-        <w:t>key</w:t>
-      </w:r>
-      <w:proofErr w:type="spellEnd"/>
-      <w:r>
-        <w:rPr>
-          <w:rStyle w:val="normaltextrun"/>
-          <w:rFonts w:ascii="Calibri" w:hAnsi="Calibri" w:cs="Calibri"/>
-          <w:sz w:val="22"/>
-          <w:szCs w:val="22"/>
-        </w:rPr>
-        <w:t>)</w:t>
+        <w:t>id (primary key)</w:t>
       </w:r>
       <w:r>
         <w:rPr>
@@ -424,7 +313,6 @@
           <w:szCs w:val="18"/>
         </w:rPr>
       </w:pPr>
-      <w:proofErr w:type="spellStart"/>
       <w:r>
         <w:rPr>
           <w:rStyle w:val="normaltextrun"/>
@@ -434,7 +322,6 @@
         </w:rPr>
         <w:t>email</w:t>
       </w:r>
-      <w:proofErr w:type="spellEnd"/>
       <w:r>
         <w:rPr>
           <w:rStyle w:val="eop"/>
@@ -732,7 +619,6 @@
           <w:szCs w:val="18"/>
         </w:rPr>
       </w:pPr>
-      <w:proofErr w:type="spellStart"/>
       <w:r>
         <w:rPr>
           <w:rStyle w:val="normaltextrun"/>
@@ -742,7 +628,6 @@
         </w:rPr>
         <w:t>ip</w:t>
       </w:r>
-      <w:proofErr w:type="spellEnd"/>
       <w:r>
         <w:rPr>
           <w:rStyle w:val="eop"/>
@@ -799,7 +684,6 @@
           <w:szCs w:val="22"/>
         </w:rPr>
       </w:pPr>
-      <w:proofErr w:type="spellStart"/>
       <w:r>
         <w:rPr>
           <w:rStyle w:val="normaltextrun"/>
@@ -807,57 +691,7 @@
           <w:sz w:val="22"/>
           <w:szCs w:val="22"/>
         </w:rPr>
-        <w:t>id</w:t>
-      </w:r>
-      <w:proofErr w:type="spellEnd"/>
-      <w:r>
-        <w:rPr>
-          <w:rStyle w:val="normaltextrun"/>
-          <w:rFonts w:ascii="Calibri" w:hAnsi="Calibri" w:cs="Calibri"/>
-          <w:sz w:val="22"/>
-          <w:szCs w:val="22"/>
-        </w:rPr>
-        <w:t xml:space="preserve"> (</w:t>
-      </w:r>
-      <w:proofErr w:type="spellStart"/>
-      <w:r>
-        <w:rPr>
-          <w:rStyle w:val="normaltextrun"/>
-          <w:rFonts w:ascii="Calibri" w:hAnsi="Calibri" w:cs="Calibri"/>
-          <w:sz w:val="22"/>
-          <w:szCs w:val="22"/>
-        </w:rPr>
-        <w:t>primary</w:t>
-      </w:r>
-      <w:proofErr w:type="spellEnd"/>
-      <w:r>
-        <w:rPr>
-          <w:rStyle w:val="normaltextrun"/>
-          <w:rFonts w:ascii="Calibri" w:hAnsi="Calibri" w:cs="Calibri"/>
-          <w:sz w:val="22"/>
-          <w:szCs w:val="22"/>
-        </w:rPr>
-        <w:t xml:space="preserve"> </w:t>
-      </w:r>
-      <w:proofErr w:type="spellStart"/>
-      <w:r>
-        <w:rPr>
-          <w:rStyle w:val="normaltextrun"/>
-          <w:rFonts w:ascii="Calibri" w:hAnsi="Calibri" w:cs="Calibri"/>
-          <w:sz w:val="22"/>
-          <w:szCs w:val="22"/>
-        </w:rPr>
-        <w:t>key</w:t>
-      </w:r>
-      <w:proofErr w:type="spellEnd"/>
-      <w:r>
-        <w:rPr>
-          <w:rStyle w:val="normaltextrun"/>
-          <w:rFonts w:ascii="Calibri" w:hAnsi="Calibri" w:cs="Calibri"/>
-          <w:sz w:val="22"/>
-          <w:szCs w:val="22"/>
-        </w:rPr>
-        <w:t>)</w:t>
+        <w:t>id (primary key)</w:t>
       </w:r>
       <w:r>
         <w:rPr>
@@ -885,7 +719,6 @@
           <w:szCs w:val="22"/>
         </w:rPr>
       </w:pPr>
-      <w:proofErr w:type="spellStart"/>
       <w:r>
         <w:rPr>
           <w:rStyle w:val="normaltextrun"/>
@@ -893,57 +726,7 @@
           <w:sz w:val="22"/>
           <w:szCs w:val="22"/>
         </w:rPr>
-        <w:t>user_id</w:t>
-      </w:r>
-      <w:proofErr w:type="spellEnd"/>
-      <w:r>
-        <w:rPr>
-          <w:rStyle w:val="normaltextrun"/>
-          <w:rFonts w:ascii="Calibri" w:hAnsi="Calibri" w:cs="Calibri"/>
-          <w:sz w:val="22"/>
-          <w:szCs w:val="22"/>
-        </w:rPr>
-        <w:t xml:space="preserve"> (</w:t>
-      </w:r>
-      <w:proofErr w:type="spellStart"/>
-      <w:r>
-        <w:rPr>
-          <w:rStyle w:val="normaltextrun"/>
-          <w:rFonts w:ascii="Calibri" w:hAnsi="Calibri" w:cs="Calibri"/>
-          <w:sz w:val="22"/>
-          <w:szCs w:val="22"/>
-        </w:rPr>
-        <w:t>foreign</w:t>
-      </w:r>
-      <w:proofErr w:type="spellEnd"/>
-      <w:r>
-        <w:rPr>
-          <w:rStyle w:val="normaltextrun"/>
-          <w:rFonts w:ascii="Calibri" w:hAnsi="Calibri" w:cs="Calibri"/>
-          <w:sz w:val="22"/>
-          <w:szCs w:val="22"/>
-        </w:rPr>
-        <w:t xml:space="preserve"> </w:t>
-      </w:r>
-      <w:proofErr w:type="spellStart"/>
-      <w:r>
-        <w:rPr>
-          <w:rStyle w:val="normaltextrun"/>
-          <w:rFonts w:ascii="Calibri" w:hAnsi="Calibri" w:cs="Calibri"/>
-          <w:sz w:val="22"/>
-          <w:szCs w:val="22"/>
-        </w:rPr>
-        <w:t>key</w:t>
-      </w:r>
-      <w:proofErr w:type="spellEnd"/>
-      <w:r>
-        <w:rPr>
-          <w:rStyle w:val="normaltextrun"/>
-          <w:rFonts w:ascii="Calibri" w:hAnsi="Calibri" w:cs="Calibri"/>
-          <w:sz w:val="22"/>
-          <w:szCs w:val="22"/>
-        </w:rPr>
-        <w:t>)</w:t>
+        <w:t>user_id (foreign key)</w:t>
       </w:r>
       <w:r>
         <w:rPr>
@@ -1076,7 +859,6 @@
           <w:szCs w:val="22"/>
         </w:rPr>
       </w:pPr>
-      <w:proofErr w:type="spellStart"/>
       <w:r>
         <w:rPr>
           <w:rStyle w:val="normaltextrun"/>
@@ -1084,57 +866,7 @@
           <w:sz w:val="22"/>
           <w:szCs w:val="22"/>
         </w:rPr>
-        <w:t>id</w:t>
-      </w:r>
-      <w:proofErr w:type="spellEnd"/>
-      <w:r>
-        <w:rPr>
-          <w:rStyle w:val="normaltextrun"/>
-          <w:rFonts w:ascii="Calibri" w:hAnsi="Calibri" w:cs="Calibri"/>
-          <w:sz w:val="22"/>
-          <w:szCs w:val="22"/>
-        </w:rPr>
-        <w:t xml:space="preserve"> (</w:t>
-      </w:r>
-      <w:proofErr w:type="spellStart"/>
-      <w:r>
-        <w:rPr>
-          <w:rStyle w:val="normaltextrun"/>
-          <w:rFonts w:ascii="Calibri" w:hAnsi="Calibri" w:cs="Calibri"/>
-          <w:sz w:val="22"/>
-          <w:szCs w:val="22"/>
-        </w:rPr>
-        <w:t>primary</w:t>
-      </w:r>
-      <w:proofErr w:type="spellEnd"/>
-      <w:r>
-        <w:rPr>
-          <w:rStyle w:val="normaltextrun"/>
-          <w:rFonts w:ascii="Calibri" w:hAnsi="Calibri" w:cs="Calibri"/>
-          <w:sz w:val="22"/>
-          <w:szCs w:val="22"/>
-        </w:rPr>
-        <w:t xml:space="preserve"> </w:t>
-      </w:r>
-      <w:proofErr w:type="spellStart"/>
-      <w:r>
-        <w:rPr>
-          <w:rStyle w:val="normaltextrun"/>
-          <w:rFonts w:ascii="Calibri" w:hAnsi="Calibri" w:cs="Calibri"/>
-          <w:sz w:val="22"/>
-          <w:szCs w:val="22"/>
-        </w:rPr>
-        <w:t>key</w:t>
-      </w:r>
-      <w:proofErr w:type="spellEnd"/>
-      <w:r>
-        <w:rPr>
-          <w:rStyle w:val="normaltextrun"/>
-          <w:rFonts w:ascii="Calibri" w:hAnsi="Calibri" w:cs="Calibri"/>
-          <w:sz w:val="22"/>
-          <w:szCs w:val="22"/>
-        </w:rPr>
-        <w:t>)</w:t>
+        <w:t>id (primary key)</w:t>
       </w:r>
       <w:r>
         <w:rPr>
@@ -1262,7 +994,6 @@
           <w:szCs w:val="22"/>
         </w:rPr>
       </w:pPr>
-      <w:proofErr w:type="spellStart"/>
       <w:r>
         <w:rPr>
           <w:rStyle w:val="normaltextrun"/>
@@ -1270,57 +1001,7 @@
           <w:sz w:val="22"/>
           <w:szCs w:val="22"/>
         </w:rPr>
-        <w:t>id</w:t>
-      </w:r>
-      <w:proofErr w:type="spellEnd"/>
-      <w:r>
-        <w:rPr>
-          <w:rStyle w:val="normaltextrun"/>
-          <w:rFonts w:ascii="Calibri" w:hAnsi="Calibri" w:cs="Calibri"/>
-          <w:sz w:val="22"/>
-          <w:szCs w:val="22"/>
-        </w:rPr>
-        <w:t xml:space="preserve"> (</w:t>
-      </w:r>
-      <w:proofErr w:type="spellStart"/>
-      <w:r>
-        <w:rPr>
-          <w:rStyle w:val="normaltextrun"/>
-          <w:rFonts w:ascii="Calibri" w:hAnsi="Calibri" w:cs="Calibri"/>
-          <w:sz w:val="22"/>
-          <w:szCs w:val="22"/>
-        </w:rPr>
-        <w:t>primary</w:t>
-      </w:r>
-      <w:proofErr w:type="spellEnd"/>
-      <w:r>
-        <w:rPr>
-          <w:rStyle w:val="normaltextrun"/>
-          <w:rFonts w:ascii="Calibri" w:hAnsi="Calibri" w:cs="Calibri"/>
-          <w:sz w:val="22"/>
-          <w:szCs w:val="22"/>
-        </w:rPr>
-        <w:t xml:space="preserve"> </w:t>
-      </w:r>
-      <w:proofErr w:type="spellStart"/>
-      <w:r>
-        <w:rPr>
-          <w:rStyle w:val="normaltextrun"/>
-          <w:rFonts w:ascii="Calibri" w:hAnsi="Calibri" w:cs="Calibri"/>
-          <w:sz w:val="22"/>
-          <w:szCs w:val="22"/>
-        </w:rPr>
-        <w:t>key</w:t>
-      </w:r>
-      <w:proofErr w:type="spellEnd"/>
-      <w:r>
-        <w:rPr>
-          <w:rStyle w:val="normaltextrun"/>
-          <w:rFonts w:ascii="Calibri" w:hAnsi="Calibri" w:cs="Calibri"/>
-          <w:sz w:val="22"/>
-          <w:szCs w:val="22"/>
-        </w:rPr>
-        <w:t>)</w:t>
+        <w:t>id (primary key)</w:t>
       </w:r>
       <w:r>
         <w:rPr>
@@ -1348,7 +1029,6 @@
           <w:szCs w:val="22"/>
         </w:rPr>
       </w:pPr>
-      <w:proofErr w:type="spellStart"/>
       <w:r>
         <w:rPr>
           <w:rStyle w:val="normaltextrun"/>
@@ -1356,57 +1036,7 @@
           <w:sz w:val="22"/>
           <w:szCs w:val="22"/>
         </w:rPr>
-        <w:t>group_id</w:t>
-      </w:r>
-      <w:proofErr w:type="spellEnd"/>
-      <w:r>
-        <w:rPr>
-          <w:rStyle w:val="normaltextrun"/>
-          <w:rFonts w:ascii="Calibri" w:hAnsi="Calibri" w:cs="Calibri"/>
-          <w:sz w:val="22"/>
-          <w:szCs w:val="22"/>
-        </w:rPr>
-        <w:t xml:space="preserve"> (</w:t>
-      </w:r>
-      <w:proofErr w:type="spellStart"/>
-      <w:r>
-        <w:rPr>
-          <w:rStyle w:val="normaltextrun"/>
-          <w:rFonts w:ascii="Calibri" w:hAnsi="Calibri" w:cs="Calibri"/>
-          <w:sz w:val="22"/>
-          <w:szCs w:val="22"/>
-        </w:rPr>
-        <w:t>foreign</w:t>
-      </w:r>
-      <w:proofErr w:type="spellEnd"/>
-      <w:r>
-        <w:rPr>
-          <w:rStyle w:val="normaltextrun"/>
-          <w:rFonts w:ascii="Calibri" w:hAnsi="Calibri" w:cs="Calibri"/>
-          <w:sz w:val="22"/>
-          <w:szCs w:val="22"/>
-        </w:rPr>
-        <w:t xml:space="preserve"> </w:t>
-      </w:r>
-      <w:proofErr w:type="spellStart"/>
-      <w:r>
-        <w:rPr>
-          <w:rStyle w:val="normaltextrun"/>
-          <w:rFonts w:ascii="Calibri" w:hAnsi="Calibri" w:cs="Calibri"/>
-          <w:sz w:val="22"/>
-          <w:szCs w:val="22"/>
-        </w:rPr>
-        <w:t>key</w:t>
-      </w:r>
-      <w:proofErr w:type="spellEnd"/>
-      <w:r>
-        <w:rPr>
-          <w:rStyle w:val="normaltextrun"/>
-          <w:rFonts w:ascii="Calibri" w:hAnsi="Calibri" w:cs="Calibri"/>
-          <w:sz w:val="22"/>
-          <w:szCs w:val="22"/>
-        </w:rPr>
-        <w:t>)</w:t>
+        <w:t>group_id (foreign key)</w:t>
       </w:r>
       <w:r>
         <w:rPr>
@@ -1434,7 +1064,6 @@
           <w:szCs w:val="22"/>
         </w:rPr>
       </w:pPr>
-      <w:proofErr w:type="spellStart"/>
       <w:r>
         <w:rPr>
           <w:rStyle w:val="normaltextrun"/>
@@ -1442,57 +1071,7 @@
           <w:sz w:val="22"/>
           <w:szCs w:val="22"/>
         </w:rPr>
-        <w:t>musician_id</w:t>
-      </w:r>
-      <w:proofErr w:type="spellEnd"/>
-      <w:r>
-        <w:rPr>
-          <w:rStyle w:val="normaltextrun"/>
-          <w:rFonts w:ascii="Calibri" w:hAnsi="Calibri" w:cs="Calibri"/>
-          <w:sz w:val="22"/>
-          <w:szCs w:val="22"/>
-        </w:rPr>
-        <w:t xml:space="preserve"> (</w:t>
-      </w:r>
-      <w:proofErr w:type="spellStart"/>
-      <w:r>
-        <w:rPr>
-          <w:rStyle w:val="normaltextrun"/>
-          <w:rFonts w:ascii="Calibri" w:hAnsi="Calibri" w:cs="Calibri"/>
-          <w:sz w:val="22"/>
-          <w:szCs w:val="22"/>
-        </w:rPr>
-        <w:t>foreign</w:t>
-      </w:r>
-      <w:proofErr w:type="spellEnd"/>
-      <w:r>
-        <w:rPr>
-          <w:rStyle w:val="normaltextrun"/>
-          <w:rFonts w:ascii="Calibri" w:hAnsi="Calibri" w:cs="Calibri"/>
-          <w:sz w:val="22"/>
-          <w:szCs w:val="22"/>
-        </w:rPr>
-        <w:t xml:space="preserve"> </w:t>
-      </w:r>
-      <w:proofErr w:type="spellStart"/>
-      <w:r>
-        <w:rPr>
-          <w:rStyle w:val="normaltextrun"/>
-          <w:rFonts w:ascii="Calibri" w:hAnsi="Calibri" w:cs="Calibri"/>
-          <w:sz w:val="22"/>
-          <w:szCs w:val="22"/>
-        </w:rPr>
-        <w:t>key</w:t>
-      </w:r>
-      <w:proofErr w:type="spellEnd"/>
-      <w:r>
-        <w:rPr>
-          <w:rStyle w:val="normaltextrun"/>
-          <w:rFonts w:ascii="Calibri" w:hAnsi="Calibri" w:cs="Calibri"/>
-          <w:sz w:val="22"/>
-          <w:szCs w:val="22"/>
-        </w:rPr>
-        <w:t>)</w:t>
+        <w:t>musician_id (foreign key)</w:t>
       </w:r>
       <w:r>
         <w:rPr>
@@ -1555,7 +1134,6 @@
           <w:szCs w:val="22"/>
         </w:rPr>
       </w:pPr>
-      <w:proofErr w:type="spellStart"/>
       <w:r>
         <w:rPr>
           <w:rStyle w:val="normaltextrun"/>
@@ -1563,57 +1141,7 @@
           <w:sz w:val="22"/>
           <w:szCs w:val="22"/>
         </w:rPr>
-        <w:t>id</w:t>
-      </w:r>
-      <w:proofErr w:type="spellEnd"/>
-      <w:r>
-        <w:rPr>
-          <w:rStyle w:val="normaltextrun"/>
-          <w:rFonts w:ascii="Calibri" w:hAnsi="Calibri" w:cs="Calibri"/>
-          <w:sz w:val="22"/>
-          <w:szCs w:val="22"/>
-        </w:rPr>
-        <w:t xml:space="preserve"> (</w:t>
-      </w:r>
-      <w:proofErr w:type="spellStart"/>
-      <w:r>
-        <w:rPr>
-          <w:rStyle w:val="normaltextrun"/>
-          <w:rFonts w:ascii="Calibri" w:hAnsi="Calibri" w:cs="Calibri"/>
-          <w:sz w:val="22"/>
-          <w:szCs w:val="22"/>
-        </w:rPr>
-        <w:t>primary</w:t>
-      </w:r>
-      <w:proofErr w:type="spellEnd"/>
-      <w:r>
-        <w:rPr>
-          <w:rStyle w:val="normaltextrun"/>
-          <w:rFonts w:ascii="Calibri" w:hAnsi="Calibri" w:cs="Calibri"/>
-          <w:sz w:val="22"/>
-          <w:szCs w:val="22"/>
-        </w:rPr>
-        <w:t xml:space="preserve"> </w:t>
-      </w:r>
-      <w:proofErr w:type="spellStart"/>
-      <w:r>
-        <w:rPr>
-          <w:rStyle w:val="normaltextrun"/>
-          <w:rFonts w:ascii="Calibri" w:hAnsi="Calibri" w:cs="Calibri"/>
-          <w:sz w:val="22"/>
-          <w:szCs w:val="22"/>
-        </w:rPr>
-        <w:t>key</w:t>
-      </w:r>
-      <w:proofErr w:type="spellEnd"/>
-      <w:r>
-        <w:rPr>
-          <w:rStyle w:val="normaltextrun"/>
-          <w:rFonts w:ascii="Calibri" w:hAnsi="Calibri" w:cs="Calibri"/>
-          <w:sz w:val="22"/>
-          <w:szCs w:val="22"/>
-        </w:rPr>
-        <w:t>)</w:t>
+        <w:t>id (primary key)</w:t>
       </w:r>
       <w:r>
         <w:rPr>
@@ -1850,7 +1378,6 @@
           <w:szCs w:val="22"/>
         </w:rPr>
       </w:pPr>
-      <w:proofErr w:type="spellStart"/>
       <w:r>
         <w:rPr>
           <w:rStyle w:val="normaltextrun"/>
@@ -1858,57 +1385,7 @@
           <w:sz w:val="22"/>
           <w:szCs w:val="22"/>
         </w:rPr>
-        <w:t>id</w:t>
-      </w:r>
-      <w:proofErr w:type="spellEnd"/>
-      <w:r>
-        <w:rPr>
-          <w:rStyle w:val="normaltextrun"/>
-          <w:rFonts w:ascii="Calibri" w:hAnsi="Calibri" w:cs="Calibri"/>
-          <w:sz w:val="22"/>
-          <w:szCs w:val="22"/>
-        </w:rPr>
-        <w:t xml:space="preserve"> (</w:t>
-      </w:r>
-      <w:proofErr w:type="spellStart"/>
-      <w:r>
-        <w:rPr>
-          <w:rStyle w:val="normaltextrun"/>
-          <w:rFonts w:ascii="Calibri" w:hAnsi="Calibri" w:cs="Calibri"/>
-          <w:sz w:val="22"/>
-          <w:szCs w:val="22"/>
-        </w:rPr>
-        <w:t>primary</w:t>
-      </w:r>
-      <w:proofErr w:type="spellEnd"/>
-      <w:r>
-        <w:rPr>
-          <w:rStyle w:val="normaltextrun"/>
-          <w:rFonts w:ascii="Calibri" w:hAnsi="Calibri" w:cs="Calibri"/>
-          <w:sz w:val="22"/>
-          <w:szCs w:val="22"/>
-        </w:rPr>
-        <w:t xml:space="preserve"> </w:t>
-      </w:r>
-      <w:proofErr w:type="spellStart"/>
-      <w:r>
-        <w:rPr>
-          <w:rStyle w:val="normaltextrun"/>
-          <w:rFonts w:ascii="Calibri" w:hAnsi="Calibri" w:cs="Calibri"/>
-          <w:sz w:val="22"/>
-          <w:szCs w:val="22"/>
-        </w:rPr>
-        <w:t>key</w:t>
-      </w:r>
-      <w:proofErr w:type="spellEnd"/>
-      <w:r>
-        <w:rPr>
-          <w:rStyle w:val="normaltextrun"/>
-          <w:rFonts w:ascii="Calibri" w:hAnsi="Calibri" w:cs="Calibri"/>
-          <w:sz w:val="22"/>
-          <w:szCs w:val="22"/>
-        </w:rPr>
-        <w:t>)</w:t>
+        <w:t>id (primary key)</w:t>
       </w:r>
       <w:r>
         <w:rPr>
@@ -2255,7 +1732,6 @@
           <w:szCs w:val="22"/>
         </w:rPr>
       </w:pPr>
-      <w:proofErr w:type="spellStart"/>
       <w:r>
         <w:rPr>
           <w:rStyle w:val="normaltextrun"/>
@@ -2263,57 +1739,7 @@
           <w:sz w:val="22"/>
           <w:szCs w:val="22"/>
         </w:rPr>
-        <w:t>id</w:t>
-      </w:r>
-      <w:proofErr w:type="spellEnd"/>
-      <w:r>
-        <w:rPr>
-          <w:rStyle w:val="normaltextrun"/>
-          <w:rFonts w:ascii="Calibri" w:hAnsi="Calibri" w:cs="Calibri"/>
-          <w:sz w:val="22"/>
-          <w:szCs w:val="22"/>
-        </w:rPr>
-        <w:t xml:space="preserve"> (</w:t>
-      </w:r>
-      <w:proofErr w:type="spellStart"/>
-      <w:r>
-        <w:rPr>
-          <w:rStyle w:val="normaltextrun"/>
-          <w:rFonts w:ascii="Calibri" w:hAnsi="Calibri" w:cs="Calibri"/>
-          <w:sz w:val="22"/>
-          <w:szCs w:val="22"/>
-        </w:rPr>
-        <w:t>primary</w:t>
-      </w:r>
-      <w:proofErr w:type="spellEnd"/>
-      <w:r>
-        <w:rPr>
-          <w:rStyle w:val="normaltextrun"/>
-          <w:rFonts w:ascii="Calibri" w:hAnsi="Calibri" w:cs="Calibri"/>
-          <w:sz w:val="22"/>
-          <w:szCs w:val="22"/>
-        </w:rPr>
-        <w:t xml:space="preserve"> </w:t>
-      </w:r>
-      <w:proofErr w:type="spellStart"/>
-      <w:r>
-        <w:rPr>
-          <w:rStyle w:val="normaltextrun"/>
-          <w:rFonts w:ascii="Calibri" w:hAnsi="Calibri" w:cs="Calibri"/>
-          <w:sz w:val="22"/>
-          <w:szCs w:val="22"/>
-        </w:rPr>
-        <w:t>key</w:t>
-      </w:r>
-      <w:proofErr w:type="spellEnd"/>
-      <w:r>
-        <w:rPr>
-          <w:rStyle w:val="normaltextrun"/>
-          <w:rFonts w:ascii="Calibri" w:hAnsi="Calibri" w:cs="Calibri"/>
-          <w:sz w:val="22"/>
-          <w:szCs w:val="22"/>
-        </w:rPr>
-        <w:t>)</w:t>
+        <w:t>id (primary key)</w:t>
       </w:r>
       <w:r>
         <w:rPr>
@@ -2446,7 +1872,6 @@
           <w:szCs w:val="22"/>
         </w:rPr>
       </w:pPr>
-      <w:proofErr w:type="spellStart"/>
       <w:r>
         <w:rPr>
           <w:rStyle w:val="normaltextrun"/>
@@ -2454,57 +1879,7 @@
           <w:sz w:val="22"/>
           <w:szCs w:val="22"/>
         </w:rPr>
-        <w:t>user_id</w:t>
-      </w:r>
-      <w:proofErr w:type="spellEnd"/>
-      <w:r>
-        <w:rPr>
-          <w:rStyle w:val="normaltextrun"/>
-          <w:rFonts w:ascii="Calibri" w:hAnsi="Calibri" w:cs="Calibri"/>
-          <w:sz w:val="22"/>
-          <w:szCs w:val="22"/>
-        </w:rPr>
-        <w:t xml:space="preserve"> (</w:t>
-      </w:r>
-      <w:proofErr w:type="spellStart"/>
-      <w:r>
-        <w:rPr>
-          <w:rStyle w:val="normaltextrun"/>
-          <w:rFonts w:ascii="Calibri" w:hAnsi="Calibri" w:cs="Calibri"/>
-          <w:sz w:val="22"/>
-          <w:szCs w:val="22"/>
-        </w:rPr>
-        <w:t>foreign</w:t>
-      </w:r>
-      <w:proofErr w:type="spellEnd"/>
-      <w:r>
-        <w:rPr>
-          <w:rStyle w:val="normaltextrun"/>
-          <w:rFonts w:ascii="Calibri" w:hAnsi="Calibri" w:cs="Calibri"/>
-          <w:sz w:val="22"/>
-          <w:szCs w:val="22"/>
-        </w:rPr>
-        <w:t xml:space="preserve"> </w:t>
-      </w:r>
-      <w:proofErr w:type="spellStart"/>
-      <w:r>
-        <w:rPr>
-          <w:rStyle w:val="normaltextrun"/>
-          <w:rFonts w:ascii="Calibri" w:hAnsi="Calibri" w:cs="Calibri"/>
-          <w:sz w:val="22"/>
-          <w:szCs w:val="22"/>
-        </w:rPr>
-        <w:t>key</w:t>
-      </w:r>
-      <w:proofErr w:type="spellEnd"/>
-      <w:r>
-        <w:rPr>
-          <w:rStyle w:val="normaltextrun"/>
-          <w:rFonts w:ascii="Calibri" w:hAnsi="Calibri" w:cs="Calibri"/>
-          <w:sz w:val="22"/>
-          <w:szCs w:val="22"/>
-        </w:rPr>
-        <w:t>)</w:t>
+        <w:t>user_id (foreign key)</w:t>
       </w:r>
       <w:r>
         <w:rPr>
@@ -2562,7 +1937,6 @@
           <w:szCs w:val="22"/>
         </w:rPr>
       </w:pPr>
-      <w:proofErr w:type="spellStart"/>
       <w:r>
         <w:rPr>
           <w:rStyle w:val="normaltextrun"/>
@@ -2570,57 +1944,7 @@
           <w:sz w:val="22"/>
           <w:szCs w:val="22"/>
         </w:rPr>
-        <w:t>id</w:t>
-      </w:r>
-      <w:proofErr w:type="spellEnd"/>
-      <w:r>
-        <w:rPr>
-          <w:rStyle w:val="normaltextrun"/>
-          <w:rFonts w:ascii="Calibri" w:hAnsi="Calibri" w:cs="Calibri"/>
-          <w:sz w:val="22"/>
-          <w:szCs w:val="22"/>
-        </w:rPr>
-        <w:t xml:space="preserve"> (</w:t>
-      </w:r>
-      <w:proofErr w:type="spellStart"/>
-      <w:r>
-        <w:rPr>
-          <w:rStyle w:val="normaltextrun"/>
-          <w:rFonts w:ascii="Calibri" w:hAnsi="Calibri" w:cs="Calibri"/>
-          <w:sz w:val="22"/>
-          <w:szCs w:val="22"/>
-        </w:rPr>
-        <w:t>primary</w:t>
-      </w:r>
-      <w:proofErr w:type="spellEnd"/>
-      <w:r>
-        <w:rPr>
-          <w:rStyle w:val="normaltextrun"/>
-          <w:rFonts w:ascii="Calibri" w:hAnsi="Calibri" w:cs="Calibri"/>
-          <w:sz w:val="22"/>
-          <w:szCs w:val="22"/>
-        </w:rPr>
-        <w:t xml:space="preserve"> </w:t>
-      </w:r>
-      <w:proofErr w:type="spellStart"/>
-      <w:r>
-        <w:rPr>
-          <w:rStyle w:val="normaltextrun"/>
-          <w:rFonts w:ascii="Calibri" w:hAnsi="Calibri" w:cs="Calibri"/>
-          <w:sz w:val="22"/>
-          <w:szCs w:val="22"/>
-        </w:rPr>
-        <w:t>key</w:t>
-      </w:r>
-      <w:proofErr w:type="spellEnd"/>
-      <w:r>
-        <w:rPr>
-          <w:rStyle w:val="normaltextrun"/>
-          <w:rFonts w:ascii="Calibri" w:hAnsi="Calibri" w:cs="Calibri"/>
-          <w:sz w:val="22"/>
-          <w:szCs w:val="22"/>
-        </w:rPr>
-        <w:t>)</w:t>
+        <w:t>id (primary key)</w:t>
       </w:r>
       <w:r>
         <w:rPr>
@@ -2648,7 +1972,6 @@
           <w:szCs w:val="22"/>
         </w:rPr>
       </w:pPr>
-      <w:proofErr w:type="spellStart"/>
       <w:r>
         <w:rPr>
           <w:rStyle w:val="normaltextrun"/>
@@ -2656,57 +1979,7 @@
           <w:sz w:val="22"/>
           <w:szCs w:val="22"/>
         </w:rPr>
-        <w:t>playlist_id</w:t>
-      </w:r>
-      <w:proofErr w:type="spellEnd"/>
-      <w:r>
-        <w:rPr>
-          <w:rStyle w:val="normaltextrun"/>
-          <w:rFonts w:ascii="Calibri" w:hAnsi="Calibri" w:cs="Calibri"/>
-          <w:sz w:val="22"/>
-          <w:szCs w:val="22"/>
-        </w:rPr>
-        <w:t xml:space="preserve"> (</w:t>
-      </w:r>
-      <w:proofErr w:type="spellStart"/>
-      <w:r>
-        <w:rPr>
-          <w:rStyle w:val="normaltextrun"/>
-          <w:rFonts w:ascii="Calibri" w:hAnsi="Calibri" w:cs="Calibri"/>
-          <w:sz w:val="22"/>
-          <w:szCs w:val="22"/>
-        </w:rPr>
-        <w:t>foreign</w:t>
-      </w:r>
-      <w:proofErr w:type="spellEnd"/>
-      <w:r>
-        <w:rPr>
-          <w:rStyle w:val="normaltextrun"/>
-          <w:rFonts w:ascii="Calibri" w:hAnsi="Calibri" w:cs="Calibri"/>
-          <w:sz w:val="22"/>
-          <w:szCs w:val="22"/>
-        </w:rPr>
-        <w:t xml:space="preserve"> </w:t>
-      </w:r>
-      <w:proofErr w:type="spellStart"/>
-      <w:r>
-        <w:rPr>
-          <w:rStyle w:val="normaltextrun"/>
-          <w:rFonts w:ascii="Calibri" w:hAnsi="Calibri" w:cs="Calibri"/>
-          <w:sz w:val="22"/>
-          <w:szCs w:val="22"/>
-        </w:rPr>
-        <w:t>key</w:t>
-      </w:r>
-      <w:proofErr w:type="spellEnd"/>
-      <w:r>
-        <w:rPr>
-          <w:rStyle w:val="normaltextrun"/>
-          <w:rFonts w:ascii="Calibri" w:hAnsi="Calibri" w:cs="Calibri"/>
-          <w:sz w:val="22"/>
-          <w:szCs w:val="22"/>
-        </w:rPr>
-        <w:t>)</w:t>
+        <w:t>playlist_id (foreign key)</w:t>
       </w:r>
       <w:r>
         <w:rPr>
@@ -2734,7 +2007,6 @@
           <w:szCs w:val="22"/>
         </w:rPr>
       </w:pPr>
-      <w:proofErr w:type="spellStart"/>
       <w:r>
         <w:rPr>
           <w:rStyle w:val="normaltextrun"/>
@@ -2742,57 +2014,7 @@
           <w:sz w:val="22"/>
           <w:szCs w:val="22"/>
         </w:rPr>
-        <w:t>track_id</w:t>
-      </w:r>
-      <w:proofErr w:type="spellEnd"/>
-      <w:r>
-        <w:rPr>
-          <w:rStyle w:val="normaltextrun"/>
-          <w:rFonts w:ascii="Calibri" w:hAnsi="Calibri" w:cs="Calibri"/>
-          <w:sz w:val="22"/>
-          <w:szCs w:val="22"/>
-        </w:rPr>
-        <w:t xml:space="preserve"> (</w:t>
-      </w:r>
-      <w:proofErr w:type="spellStart"/>
-      <w:r>
-        <w:rPr>
-          <w:rStyle w:val="normaltextrun"/>
-          <w:rFonts w:ascii="Calibri" w:hAnsi="Calibri" w:cs="Calibri"/>
-          <w:sz w:val="22"/>
-          <w:szCs w:val="22"/>
-        </w:rPr>
-        <w:t>foreign</w:t>
-      </w:r>
-      <w:proofErr w:type="spellEnd"/>
-      <w:r>
-        <w:rPr>
-          <w:rStyle w:val="normaltextrun"/>
-          <w:rFonts w:ascii="Calibri" w:hAnsi="Calibri" w:cs="Calibri"/>
-          <w:sz w:val="22"/>
-          <w:szCs w:val="22"/>
-        </w:rPr>
-        <w:t xml:space="preserve"> </w:t>
-      </w:r>
-      <w:proofErr w:type="spellStart"/>
-      <w:r>
-        <w:rPr>
-          <w:rStyle w:val="normaltextrun"/>
-          <w:rFonts w:ascii="Calibri" w:hAnsi="Calibri" w:cs="Calibri"/>
-          <w:sz w:val="22"/>
-          <w:szCs w:val="22"/>
-        </w:rPr>
-        <w:t>key</w:t>
-      </w:r>
-      <w:proofErr w:type="spellEnd"/>
-      <w:r>
-        <w:rPr>
-          <w:rStyle w:val="normaltextrun"/>
-          <w:rFonts w:ascii="Calibri" w:hAnsi="Calibri" w:cs="Calibri"/>
-          <w:sz w:val="22"/>
-          <w:szCs w:val="22"/>
-        </w:rPr>
-        <w:t>)</w:t>
+        <w:t>track_id (foreign key)</w:t>
       </w:r>
       <w:r>
         <w:rPr>
@@ -2850,7 +2072,6 @@
           <w:szCs w:val="22"/>
         </w:rPr>
       </w:pPr>
-      <w:proofErr w:type="spellStart"/>
       <w:r>
         <w:rPr>
           <w:rStyle w:val="normaltextrun"/>
@@ -2858,57 +2079,7 @@
           <w:sz w:val="22"/>
           <w:szCs w:val="22"/>
         </w:rPr>
-        <w:t>id</w:t>
-      </w:r>
-      <w:proofErr w:type="spellEnd"/>
-      <w:r>
-        <w:rPr>
-          <w:rStyle w:val="normaltextrun"/>
-          <w:rFonts w:ascii="Calibri" w:hAnsi="Calibri" w:cs="Calibri"/>
-          <w:sz w:val="22"/>
-          <w:szCs w:val="22"/>
-        </w:rPr>
-        <w:t xml:space="preserve"> (</w:t>
-      </w:r>
-      <w:proofErr w:type="spellStart"/>
-      <w:r>
-        <w:rPr>
-          <w:rStyle w:val="normaltextrun"/>
-          <w:rFonts w:ascii="Calibri" w:hAnsi="Calibri" w:cs="Calibri"/>
-          <w:sz w:val="22"/>
-          <w:szCs w:val="22"/>
-        </w:rPr>
-        <w:t>primary</w:t>
-      </w:r>
-      <w:proofErr w:type="spellEnd"/>
-      <w:r>
-        <w:rPr>
-          <w:rStyle w:val="normaltextrun"/>
-          <w:rFonts w:ascii="Calibri" w:hAnsi="Calibri" w:cs="Calibri"/>
-          <w:sz w:val="22"/>
-          <w:szCs w:val="22"/>
-        </w:rPr>
-        <w:t xml:space="preserve"> </w:t>
-      </w:r>
-      <w:proofErr w:type="spellStart"/>
-      <w:r>
-        <w:rPr>
-          <w:rStyle w:val="normaltextrun"/>
-          <w:rFonts w:ascii="Calibri" w:hAnsi="Calibri" w:cs="Calibri"/>
-          <w:sz w:val="22"/>
-          <w:szCs w:val="22"/>
-        </w:rPr>
-        <w:t>key</w:t>
-      </w:r>
-      <w:proofErr w:type="spellEnd"/>
-      <w:r>
-        <w:rPr>
-          <w:rStyle w:val="normaltextrun"/>
-          <w:rFonts w:ascii="Calibri" w:hAnsi="Calibri" w:cs="Calibri"/>
-          <w:sz w:val="22"/>
-          <w:szCs w:val="22"/>
-        </w:rPr>
-        <w:t>)</w:t>
+        <w:t>id (primary key)</w:t>
       </w:r>
       <w:r>
         <w:rPr>
@@ -2936,7 +2107,6 @@
           <w:szCs w:val="22"/>
         </w:rPr>
       </w:pPr>
-      <w:proofErr w:type="spellStart"/>
       <w:r>
         <w:rPr>
           <w:rStyle w:val="normaltextrun"/>
@@ -2944,57 +2114,7 @@
           <w:sz w:val="22"/>
           <w:szCs w:val="22"/>
         </w:rPr>
-        <w:t>user_id</w:t>
-      </w:r>
-      <w:proofErr w:type="spellEnd"/>
-      <w:r>
-        <w:rPr>
-          <w:rStyle w:val="normaltextrun"/>
-          <w:rFonts w:ascii="Calibri" w:hAnsi="Calibri" w:cs="Calibri"/>
-          <w:sz w:val="22"/>
-          <w:szCs w:val="22"/>
-        </w:rPr>
-        <w:t xml:space="preserve"> (</w:t>
-      </w:r>
-      <w:proofErr w:type="spellStart"/>
-      <w:r>
-        <w:rPr>
-          <w:rStyle w:val="normaltextrun"/>
-          <w:rFonts w:ascii="Calibri" w:hAnsi="Calibri" w:cs="Calibri"/>
-          <w:sz w:val="22"/>
-          <w:szCs w:val="22"/>
-        </w:rPr>
-        <w:t>foreign</w:t>
-      </w:r>
-      <w:proofErr w:type="spellEnd"/>
-      <w:r>
-        <w:rPr>
-          <w:rStyle w:val="normaltextrun"/>
-          <w:rFonts w:ascii="Calibri" w:hAnsi="Calibri" w:cs="Calibri"/>
-          <w:sz w:val="22"/>
-          <w:szCs w:val="22"/>
-        </w:rPr>
-        <w:t xml:space="preserve"> </w:t>
-      </w:r>
-      <w:proofErr w:type="spellStart"/>
-      <w:r>
-        <w:rPr>
-          <w:rStyle w:val="normaltextrun"/>
-          <w:rFonts w:ascii="Calibri" w:hAnsi="Calibri" w:cs="Calibri"/>
-          <w:sz w:val="22"/>
-          <w:szCs w:val="22"/>
-        </w:rPr>
-        <w:t>key</w:t>
-      </w:r>
-      <w:proofErr w:type="spellEnd"/>
-      <w:r>
-        <w:rPr>
-          <w:rStyle w:val="normaltextrun"/>
-          <w:rFonts w:ascii="Calibri" w:hAnsi="Calibri" w:cs="Calibri"/>
-          <w:sz w:val="22"/>
-          <w:szCs w:val="22"/>
-        </w:rPr>
-        <w:t>)</w:t>
+        <w:t>user_id (foreign key)</w:t>
       </w:r>
       <w:r>
         <w:rPr>
@@ -3022,7 +2142,6 @@
           <w:szCs w:val="22"/>
         </w:rPr>
       </w:pPr>
-      <w:proofErr w:type="spellStart"/>
       <w:r>
         <w:rPr>
           <w:rStyle w:val="normaltextrun"/>
@@ -3030,57 +2149,7 @@
           <w:sz w:val="22"/>
           <w:szCs w:val="22"/>
         </w:rPr>
-        <w:t>track_id</w:t>
-      </w:r>
-      <w:proofErr w:type="spellEnd"/>
-      <w:r>
-        <w:rPr>
-          <w:rStyle w:val="normaltextrun"/>
-          <w:rFonts w:ascii="Calibri" w:hAnsi="Calibri" w:cs="Calibri"/>
-          <w:sz w:val="22"/>
-          <w:szCs w:val="22"/>
-        </w:rPr>
-        <w:t xml:space="preserve"> (</w:t>
-      </w:r>
-      <w:proofErr w:type="spellStart"/>
-      <w:r>
-        <w:rPr>
-          <w:rStyle w:val="normaltextrun"/>
-          <w:rFonts w:ascii="Calibri" w:hAnsi="Calibri" w:cs="Calibri"/>
-          <w:sz w:val="22"/>
-          <w:szCs w:val="22"/>
-        </w:rPr>
-        <w:t>foreign</w:t>
-      </w:r>
-      <w:proofErr w:type="spellEnd"/>
-      <w:r>
-        <w:rPr>
-          <w:rStyle w:val="normaltextrun"/>
-          <w:rFonts w:ascii="Calibri" w:hAnsi="Calibri" w:cs="Calibri"/>
-          <w:sz w:val="22"/>
-          <w:szCs w:val="22"/>
-        </w:rPr>
-        <w:t xml:space="preserve"> </w:t>
-      </w:r>
-      <w:proofErr w:type="spellStart"/>
-      <w:r>
-        <w:rPr>
-          <w:rStyle w:val="normaltextrun"/>
-          <w:rFonts w:ascii="Calibri" w:hAnsi="Calibri" w:cs="Calibri"/>
-          <w:sz w:val="22"/>
-          <w:szCs w:val="22"/>
-        </w:rPr>
-        <w:t>key</w:t>
-      </w:r>
-      <w:proofErr w:type="spellEnd"/>
-      <w:r>
-        <w:rPr>
-          <w:rStyle w:val="normaltextrun"/>
-          <w:rFonts w:ascii="Calibri" w:hAnsi="Calibri" w:cs="Calibri"/>
-          <w:sz w:val="22"/>
-          <w:szCs w:val="22"/>
-        </w:rPr>
-        <w:t>)</w:t>
+        <w:t>track_id (foreign key)</w:t>
       </w:r>
       <w:r>
         <w:rPr>
@@ -3138,7 +2207,6 @@
           <w:szCs w:val="22"/>
         </w:rPr>
       </w:pPr>
-      <w:proofErr w:type="spellStart"/>
       <w:r>
         <w:rPr>
           <w:rStyle w:val="normaltextrun"/>
@@ -3146,57 +2214,7 @@
           <w:sz w:val="22"/>
           <w:szCs w:val="22"/>
         </w:rPr>
-        <w:t>id</w:t>
-      </w:r>
-      <w:proofErr w:type="spellEnd"/>
-      <w:r>
-        <w:rPr>
-          <w:rStyle w:val="normaltextrun"/>
-          <w:rFonts w:ascii="Calibri" w:hAnsi="Calibri" w:cs="Calibri"/>
-          <w:sz w:val="22"/>
-          <w:szCs w:val="22"/>
-        </w:rPr>
-        <w:t xml:space="preserve"> (</w:t>
-      </w:r>
-      <w:proofErr w:type="spellStart"/>
-      <w:r>
-        <w:rPr>
-          <w:rStyle w:val="normaltextrun"/>
-          <w:rFonts w:ascii="Calibri" w:hAnsi="Calibri" w:cs="Calibri"/>
-          <w:sz w:val="22"/>
-          <w:szCs w:val="22"/>
-        </w:rPr>
-        <w:t>primary</w:t>
-      </w:r>
-      <w:proofErr w:type="spellEnd"/>
-      <w:r>
-        <w:rPr>
-          <w:rStyle w:val="normaltextrun"/>
-          <w:rFonts w:ascii="Calibri" w:hAnsi="Calibri" w:cs="Calibri"/>
-          <w:sz w:val="22"/>
-          <w:szCs w:val="22"/>
-        </w:rPr>
-        <w:t xml:space="preserve"> </w:t>
-      </w:r>
-      <w:proofErr w:type="spellStart"/>
-      <w:r>
-        <w:rPr>
-          <w:rStyle w:val="normaltextrun"/>
-          <w:rFonts w:ascii="Calibri" w:hAnsi="Calibri" w:cs="Calibri"/>
-          <w:sz w:val="22"/>
-          <w:szCs w:val="22"/>
-        </w:rPr>
-        <w:t>key</w:t>
-      </w:r>
-      <w:proofErr w:type="spellEnd"/>
-      <w:r>
-        <w:rPr>
-          <w:rStyle w:val="normaltextrun"/>
-          <w:rFonts w:ascii="Calibri" w:hAnsi="Calibri" w:cs="Calibri"/>
-          <w:sz w:val="22"/>
-          <w:szCs w:val="22"/>
-        </w:rPr>
-        <w:t>)</w:t>
+        <w:t>id (primary key)</w:t>
       </w:r>
       <w:r>
         <w:rPr>
@@ -3224,7 +2242,6 @@
           <w:szCs w:val="22"/>
         </w:rPr>
       </w:pPr>
-      <w:proofErr w:type="spellStart"/>
       <w:r>
         <w:rPr>
           <w:rStyle w:val="normaltextrun"/>
@@ -3232,57 +2249,7 @@
           <w:sz w:val="22"/>
           <w:szCs w:val="22"/>
         </w:rPr>
-        <w:t>user_id</w:t>
-      </w:r>
-      <w:proofErr w:type="spellEnd"/>
-      <w:r>
-        <w:rPr>
-          <w:rStyle w:val="normaltextrun"/>
-          <w:rFonts w:ascii="Calibri" w:hAnsi="Calibri" w:cs="Calibri"/>
-          <w:sz w:val="22"/>
-          <w:szCs w:val="22"/>
-        </w:rPr>
-        <w:t xml:space="preserve"> (</w:t>
-      </w:r>
-      <w:proofErr w:type="spellStart"/>
-      <w:r>
-        <w:rPr>
-          <w:rStyle w:val="normaltextrun"/>
-          <w:rFonts w:ascii="Calibri" w:hAnsi="Calibri" w:cs="Calibri"/>
-          <w:sz w:val="22"/>
-          <w:szCs w:val="22"/>
-        </w:rPr>
-        <w:t>foreign</w:t>
-      </w:r>
-      <w:proofErr w:type="spellEnd"/>
-      <w:r>
-        <w:rPr>
-          <w:rStyle w:val="normaltextrun"/>
-          <w:rFonts w:ascii="Calibri" w:hAnsi="Calibri" w:cs="Calibri"/>
-          <w:sz w:val="22"/>
-          <w:szCs w:val="22"/>
-        </w:rPr>
-        <w:t xml:space="preserve"> </w:t>
-      </w:r>
-      <w:proofErr w:type="spellStart"/>
-      <w:r>
-        <w:rPr>
-          <w:rStyle w:val="normaltextrun"/>
-          <w:rFonts w:ascii="Calibri" w:hAnsi="Calibri" w:cs="Calibri"/>
-          <w:sz w:val="22"/>
-          <w:szCs w:val="22"/>
-        </w:rPr>
-        <w:t>key</w:t>
-      </w:r>
-      <w:proofErr w:type="spellEnd"/>
-      <w:r>
-        <w:rPr>
-          <w:rStyle w:val="normaltextrun"/>
-          <w:rFonts w:ascii="Calibri" w:hAnsi="Calibri" w:cs="Calibri"/>
-          <w:sz w:val="22"/>
-          <w:szCs w:val="22"/>
-        </w:rPr>
-        <w:t>)</w:t>
+        <w:t>user_id (foreign key)</w:t>
       </w:r>
       <w:r>
         <w:rPr>
@@ -3413,7 +2380,6 @@
           <w:szCs w:val="22"/>
         </w:rPr>
       </w:pPr>
-      <w:proofErr w:type="spellStart"/>
       <w:r>
         <w:rPr>
           <w:rStyle w:val="normaltextrun"/>
@@ -3421,57 +2387,7 @@
           <w:sz w:val="22"/>
           <w:szCs w:val="22"/>
         </w:rPr>
-        <w:t>id</w:t>
-      </w:r>
-      <w:proofErr w:type="spellEnd"/>
-      <w:r>
-        <w:rPr>
-          <w:rStyle w:val="normaltextrun"/>
-          <w:rFonts w:ascii="Calibri" w:hAnsi="Calibri" w:cs="Calibri"/>
-          <w:sz w:val="22"/>
-          <w:szCs w:val="22"/>
-        </w:rPr>
-        <w:t xml:space="preserve"> (</w:t>
-      </w:r>
-      <w:proofErr w:type="spellStart"/>
-      <w:r>
-        <w:rPr>
-          <w:rStyle w:val="normaltextrun"/>
-          <w:rFonts w:ascii="Calibri" w:hAnsi="Calibri" w:cs="Calibri"/>
-          <w:sz w:val="22"/>
-          <w:szCs w:val="22"/>
-        </w:rPr>
-        <w:t>primary</w:t>
-      </w:r>
-      <w:proofErr w:type="spellEnd"/>
-      <w:r>
-        <w:rPr>
-          <w:rStyle w:val="normaltextrun"/>
-          <w:rFonts w:ascii="Calibri" w:hAnsi="Calibri" w:cs="Calibri"/>
-          <w:sz w:val="22"/>
-          <w:szCs w:val="22"/>
-        </w:rPr>
-        <w:t xml:space="preserve"> </w:t>
-      </w:r>
-      <w:proofErr w:type="spellStart"/>
-      <w:r>
-        <w:rPr>
-          <w:rStyle w:val="normaltextrun"/>
-          <w:rFonts w:ascii="Calibri" w:hAnsi="Calibri" w:cs="Calibri"/>
-          <w:sz w:val="22"/>
-          <w:szCs w:val="22"/>
-        </w:rPr>
-        <w:t>key</w:t>
-      </w:r>
-      <w:proofErr w:type="spellEnd"/>
-      <w:r>
-        <w:rPr>
-          <w:rStyle w:val="normaltextrun"/>
-          <w:rFonts w:ascii="Calibri" w:hAnsi="Calibri" w:cs="Calibri"/>
-          <w:sz w:val="22"/>
-          <w:szCs w:val="22"/>
-        </w:rPr>
-        <w:t>)</w:t>
+        <w:t>id (primary key)</w:t>
       </w:r>
       <w:r>
         <w:rPr>
@@ -3499,7 +2415,6 @@
           <w:szCs w:val="22"/>
         </w:rPr>
       </w:pPr>
-      <w:proofErr w:type="spellStart"/>
       <w:r>
         <w:rPr>
           <w:rStyle w:val="normaltextrun"/>
@@ -3507,57 +2422,7 @@
           <w:sz w:val="22"/>
           <w:szCs w:val="22"/>
         </w:rPr>
-        <w:t>user_id</w:t>
-      </w:r>
-      <w:proofErr w:type="spellEnd"/>
-      <w:r>
-        <w:rPr>
-          <w:rStyle w:val="normaltextrun"/>
-          <w:rFonts w:ascii="Calibri" w:hAnsi="Calibri" w:cs="Calibri"/>
-          <w:sz w:val="22"/>
-          <w:szCs w:val="22"/>
-        </w:rPr>
-        <w:t xml:space="preserve"> (</w:t>
-      </w:r>
-      <w:proofErr w:type="spellStart"/>
-      <w:r>
-        <w:rPr>
-          <w:rStyle w:val="normaltextrun"/>
-          <w:rFonts w:ascii="Calibri" w:hAnsi="Calibri" w:cs="Calibri"/>
-          <w:sz w:val="22"/>
-          <w:szCs w:val="22"/>
-        </w:rPr>
-        <w:t>foreign</w:t>
-      </w:r>
-      <w:proofErr w:type="spellEnd"/>
-      <w:r>
-        <w:rPr>
-          <w:rStyle w:val="normaltextrun"/>
-          <w:rFonts w:ascii="Calibri" w:hAnsi="Calibri" w:cs="Calibri"/>
-          <w:sz w:val="22"/>
-          <w:szCs w:val="22"/>
-        </w:rPr>
-        <w:t xml:space="preserve"> </w:t>
-      </w:r>
-      <w:proofErr w:type="spellStart"/>
-      <w:r>
-        <w:rPr>
-          <w:rStyle w:val="normaltextrun"/>
-          <w:rFonts w:ascii="Calibri" w:hAnsi="Calibri" w:cs="Calibri"/>
-          <w:sz w:val="22"/>
-          <w:szCs w:val="22"/>
-        </w:rPr>
-        <w:t>key</w:t>
-      </w:r>
-      <w:proofErr w:type="spellEnd"/>
-      <w:r>
-        <w:rPr>
-          <w:rStyle w:val="normaltextrun"/>
-          <w:rFonts w:ascii="Calibri" w:hAnsi="Calibri" w:cs="Calibri"/>
-          <w:sz w:val="22"/>
-          <w:szCs w:val="22"/>
-        </w:rPr>
-        <w:t>)</w:t>
+        <w:t>user_id (foreign key)</w:t>
       </w:r>
       <w:r>
         <w:rPr>
@@ -3585,7 +2450,6 @@
           <w:szCs w:val="22"/>
         </w:rPr>
       </w:pPr>
-      <w:proofErr w:type="spellStart"/>
       <w:r>
         <w:rPr>
           <w:rStyle w:val="normaltextrun"/>
@@ -3593,57 +2457,7 @@
           <w:sz w:val="22"/>
           <w:szCs w:val="22"/>
         </w:rPr>
-        <w:t>comment_id</w:t>
-      </w:r>
-      <w:proofErr w:type="spellEnd"/>
-      <w:r>
-        <w:rPr>
-          <w:rStyle w:val="normaltextrun"/>
-          <w:rFonts w:ascii="Calibri" w:hAnsi="Calibri" w:cs="Calibri"/>
-          <w:sz w:val="22"/>
-          <w:szCs w:val="22"/>
-        </w:rPr>
-        <w:t xml:space="preserve"> (</w:t>
-      </w:r>
-      <w:proofErr w:type="spellStart"/>
-      <w:r>
-        <w:rPr>
-          <w:rStyle w:val="normaltextrun"/>
-          <w:rFonts w:ascii="Calibri" w:hAnsi="Calibri" w:cs="Calibri"/>
-          <w:sz w:val="22"/>
-          <w:szCs w:val="22"/>
-        </w:rPr>
-        <w:t>foreign</w:t>
-      </w:r>
-      <w:proofErr w:type="spellEnd"/>
-      <w:r>
-        <w:rPr>
-          <w:rStyle w:val="normaltextrun"/>
-          <w:rFonts w:ascii="Calibri" w:hAnsi="Calibri" w:cs="Calibri"/>
-          <w:sz w:val="22"/>
-          <w:szCs w:val="22"/>
-        </w:rPr>
-        <w:t xml:space="preserve"> </w:t>
-      </w:r>
-      <w:proofErr w:type="spellStart"/>
-      <w:r>
-        <w:rPr>
-          <w:rStyle w:val="normaltextrun"/>
-          <w:rFonts w:ascii="Calibri" w:hAnsi="Calibri" w:cs="Calibri"/>
-          <w:sz w:val="22"/>
-          <w:szCs w:val="22"/>
-        </w:rPr>
-        <w:t>key</w:t>
-      </w:r>
-      <w:proofErr w:type="spellEnd"/>
-      <w:r>
-        <w:rPr>
-          <w:rStyle w:val="normaltextrun"/>
-          <w:rFonts w:ascii="Calibri" w:hAnsi="Calibri" w:cs="Calibri"/>
-          <w:sz w:val="22"/>
-          <w:szCs w:val="22"/>
-        </w:rPr>
-        <w:t>)</w:t>
+        <w:t>comment_id (foreign key)</w:t>
       </w:r>
       <w:r>
         <w:rPr>
@@ -3673,27 +2487,7 @@
           <w:sz w:val="22"/>
           <w:szCs w:val="22"/>
         </w:rPr>
-        <w:t>Таблица "</w:t>
-      </w:r>
-      <w:proofErr w:type="spellStart"/>
-      <w:r>
-        <w:rPr>
-          <w:rStyle w:val="normaltextrun"/>
-          <w:rFonts w:ascii="Calibri" w:hAnsi="Calibri" w:cs="Calibri"/>
-          <w:sz w:val="22"/>
-          <w:szCs w:val="22"/>
-        </w:rPr>
-        <w:t>Дизлайки</w:t>
-      </w:r>
-      <w:proofErr w:type="spellEnd"/>
-      <w:r>
-        <w:rPr>
-          <w:rStyle w:val="normaltextrun"/>
-          <w:rFonts w:ascii="Calibri" w:hAnsi="Calibri" w:cs="Calibri"/>
-          <w:sz w:val="22"/>
-          <w:szCs w:val="22"/>
-        </w:rPr>
-        <w:t xml:space="preserve"> комментариев"</w:t>
+        <w:t>Таблица "Дизлайки комментариев"</w:t>
       </w:r>
       <w:r>
         <w:rPr>
@@ -3721,7 +2515,6 @@
           <w:szCs w:val="22"/>
         </w:rPr>
       </w:pPr>
-      <w:proofErr w:type="spellStart"/>
       <w:r>
         <w:rPr>
           <w:rStyle w:val="normaltextrun"/>
@@ -3729,57 +2522,7 @@
           <w:sz w:val="22"/>
           <w:szCs w:val="22"/>
         </w:rPr>
-        <w:t>id</w:t>
-      </w:r>
-      <w:proofErr w:type="spellEnd"/>
-      <w:r>
-        <w:rPr>
-          <w:rStyle w:val="normaltextrun"/>
-          <w:rFonts w:ascii="Calibri" w:hAnsi="Calibri" w:cs="Calibri"/>
-          <w:sz w:val="22"/>
-          <w:szCs w:val="22"/>
-        </w:rPr>
-        <w:t xml:space="preserve"> (</w:t>
-      </w:r>
-      <w:proofErr w:type="spellStart"/>
-      <w:r>
-        <w:rPr>
-          <w:rStyle w:val="normaltextrun"/>
-          <w:rFonts w:ascii="Calibri" w:hAnsi="Calibri" w:cs="Calibri"/>
-          <w:sz w:val="22"/>
-          <w:szCs w:val="22"/>
-        </w:rPr>
-        <w:t>primary</w:t>
-      </w:r>
-      <w:proofErr w:type="spellEnd"/>
-      <w:r>
-        <w:rPr>
-          <w:rStyle w:val="normaltextrun"/>
-          <w:rFonts w:ascii="Calibri" w:hAnsi="Calibri" w:cs="Calibri"/>
-          <w:sz w:val="22"/>
-          <w:szCs w:val="22"/>
-        </w:rPr>
-        <w:t xml:space="preserve"> </w:t>
-      </w:r>
-      <w:proofErr w:type="spellStart"/>
-      <w:r>
-        <w:rPr>
-          <w:rStyle w:val="normaltextrun"/>
-          <w:rFonts w:ascii="Calibri" w:hAnsi="Calibri" w:cs="Calibri"/>
-          <w:sz w:val="22"/>
-          <w:szCs w:val="22"/>
-        </w:rPr>
-        <w:t>key</w:t>
-      </w:r>
-      <w:proofErr w:type="spellEnd"/>
-      <w:r>
-        <w:rPr>
-          <w:rStyle w:val="normaltextrun"/>
-          <w:rFonts w:ascii="Calibri" w:hAnsi="Calibri" w:cs="Calibri"/>
-          <w:sz w:val="22"/>
-          <w:szCs w:val="22"/>
-        </w:rPr>
-        <w:t>)</w:t>
+        <w:t>id (primary key)</w:t>
       </w:r>
       <w:r>
         <w:rPr>
@@ -3807,7 +2550,6 @@
           <w:szCs w:val="22"/>
         </w:rPr>
       </w:pPr>
-      <w:proofErr w:type="spellStart"/>
       <w:r>
         <w:rPr>
           <w:rStyle w:val="normaltextrun"/>
@@ -3815,57 +2557,7 @@
           <w:sz w:val="22"/>
           <w:szCs w:val="22"/>
         </w:rPr>
-        <w:t>user_id</w:t>
-      </w:r>
-      <w:proofErr w:type="spellEnd"/>
-      <w:r>
-        <w:rPr>
-          <w:rStyle w:val="normaltextrun"/>
-          <w:rFonts w:ascii="Calibri" w:hAnsi="Calibri" w:cs="Calibri"/>
-          <w:sz w:val="22"/>
-          <w:szCs w:val="22"/>
-        </w:rPr>
-        <w:t xml:space="preserve"> (</w:t>
-      </w:r>
-      <w:proofErr w:type="spellStart"/>
-      <w:r>
-        <w:rPr>
-          <w:rStyle w:val="normaltextrun"/>
-          <w:rFonts w:ascii="Calibri" w:hAnsi="Calibri" w:cs="Calibri"/>
-          <w:sz w:val="22"/>
-          <w:szCs w:val="22"/>
-        </w:rPr>
-        <w:t>foreign</w:t>
-      </w:r>
-      <w:proofErr w:type="spellEnd"/>
-      <w:r>
-        <w:rPr>
-          <w:rStyle w:val="normaltextrun"/>
-          <w:rFonts w:ascii="Calibri" w:hAnsi="Calibri" w:cs="Calibri"/>
-          <w:sz w:val="22"/>
-          <w:szCs w:val="22"/>
-        </w:rPr>
-        <w:t xml:space="preserve"> </w:t>
-      </w:r>
-      <w:proofErr w:type="spellStart"/>
-      <w:r>
-        <w:rPr>
-          <w:rStyle w:val="normaltextrun"/>
-          <w:rFonts w:ascii="Calibri" w:hAnsi="Calibri" w:cs="Calibri"/>
-          <w:sz w:val="22"/>
-          <w:szCs w:val="22"/>
-        </w:rPr>
-        <w:t>key</w:t>
-      </w:r>
-      <w:proofErr w:type="spellEnd"/>
-      <w:r>
-        <w:rPr>
-          <w:rStyle w:val="normaltextrun"/>
-          <w:rFonts w:ascii="Calibri" w:hAnsi="Calibri" w:cs="Calibri"/>
-          <w:sz w:val="22"/>
-          <w:szCs w:val="22"/>
-        </w:rPr>
-        <w:t>)</w:t>
+        <w:t>user_id (foreign key)</w:t>
       </w:r>
       <w:r>
         <w:rPr>
@@ -3893,7 +2585,6 @@
           <w:szCs w:val="22"/>
         </w:rPr>
       </w:pPr>
-      <w:proofErr w:type="spellStart"/>
       <w:r>
         <w:rPr>
           <w:rStyle w:val="normaltextrun"/>
@@ -3901,57 +2592,7 @@
           <w:sz w:val="22"/>
           <w:szCs w:val="22"/>
         </w:rPr>
-        <w:t>comment_id</w:t>
-      </w:r>
-      <w:proofErr w:type="spellEnd"/>
-      <w:r>
-        <w:rPr>
-          <w:rStyle w:val="normaltextrun"/>
-          <w:rFonts w:ascii="Calibri" w:hAnsi="Calibri" w:cs="Calibri"/>
-          <w:sz w:val="22"/>
-          <w:szCs w:val="22"/>
-        </w:rPr>
-        <w:t xml:space="preserve"> (</w:t>
-      </w:r>
-      <w:proofErr w:type="spellStart"/>
-      <w:r>
-        <w:rPr>
-          <w:rStyle w:val="normaltextrun"/>
-          <w:rFonts w:ascii="Calibri" w:hAnsi="Calibri" w:cs="Calibri"/>
-          <w:sz w:val="22"/>
-          <w:szCs w:val="22"/>
-        </w:rPr>
-        <w:t>foreign</w:t>
-      </w:r>
-      <w:proofErr w:type="spellEnd"/>
-      <w:r>
-        <w:rPr>
-          <w:rStyle w:val="normaltextrun"/>
-          <w:rFonts w:ascii="Calibri" w:hAnsi="Calibri" w:cs="Calibri"/>
-          <w:sz w:val="22"/>
-          <w:szCs w:val="22"/>
-        </w:rPr>
-        <w:t xml:space="preserve"> </w:t>
-      </w:r>
-      <w:proofErr w:type="spellStart"/>
-      <w:r>
-        <w:rPr>
-          <w:rStyle w:val="normaltextrun"/>
-          <w:rFonts w:ascii="Calibri" w:hAnsi="Calibri" w:cs="Calibri"/>
-          <w:sz w:val="22"/>
-          <w:szCs w:val="22"/>
-        </w:rPr>
-        <w:t>key</w:t>
-      </w:r>
-      <w:proofErr w:type="spellEnd"/>
-      <w:r>
-        <w:rPr>
-          <w:rStyle w:val="normaltextrun"/>
-          <w:rFonts w:ascii="Calibri" w:hAnsi="Calibri" w:cs="Calibri"/>
-          <w:sz w:val="22"/>
-          <w:szCs w:val="22"/>
-        </w:rPr>
-        <w:t>)</w:t>
+        <w:t>comment_id (foreign key)</w:t>
       </w:r>
       <w:r>
         <w:rPr>
@@ -3985,6 +2626,1324 @@
       </w:r>
     </w:p>
     <w:p/>
+    <w:p/>
+    <w:p>
+      <w:pPr>
+        <w:rPr>
+          <w:lang w:val="en-US"/>
+        </w:rPr>
+      </w:pPr>
+      <w:r>
+        <w:rPr>
+          <w:lang w:val="en-US"/>
+        </w:rPr>
+        <w:t>DB_V2</w:t>
+      </w:r>
+    </w:p>
+    <w:p>
+      <w:pPr>
+        <w:rPr>
+          <w:lang w:val="en-US"/>
+        </w:rPr>
+      </w:pPr>
+      <w:r>
+        <w:rPr>
+          <w:lang w:val="en-US"/>
+        </w:rPr>
+        <w:t>User</w:t>
+      </w:r>
+    </w:p>
+    <w:p>
+      <w:pPr>
+        <w:pStyle w:val="a3"/>
+        <w:numPr>
+          <w:ilvl w:val="0"/>
+          <w:numId w:val="24"/>
+        </w:numPr>
+        <w:rPr>
+          <w:lang w:val="en-US"/>
+        </w:rPr>
+      </w:pPr>
+      <w:r>
+        <w:rPr>
+          <w:lang w:val="en-US"/>
+        </w:rPr>
+        <w:t>E-mail</w:t>
+      </w:r>
+    </w:p>
+    <w:p>
+      <w:pPr>
+        <w:pStyle w:val="a3"/>
+        <w:numPr>
+          <w:ilvl w:val="0"/>
+          <w:numId w:val="24"/>
+        </w:numPr>
+        <w:rPr>
+          <w:lang w:val="en-US"/>
+        </w:rPr>
+      </w:pPr>
+      <w:r>
+        <w:rPr>
+          <w:lang w:val="en-US"/>
+        </w:rPr>
+        <w:t>Nickname</w:t>
+      </w:r>
+    </w:p>
+    <w:p>
+      <w:pPr>
+        <w:pStyle w:val="a3"/>
+        <w:numPr>
+          <w:ilvl w:val="0"/>
+          <w:numId w:val="24"/>
+        </w:numPr>
+        <w:rPr>
+          <w:lang w:val="en-US"/>
+        </w:rPr>
+      </w:pPr>
+      <w:r>
+        <w:rPr>
+          <w:lang w:val="en-US"/>
+        </w:rPr>
+        <w:t>Password</w:t>
+      </w:r>
+    </w:p>
+    <w:p>
+      <w:pPr>
+        <w:pStyle w:val="a3"/>
+        <w:numPr>
+          <w:ilvl w:val="0"/>
+          <w:numId w:val="24"/>
+        </w:numPr>
+        <w:rPr>
+          <w:lang w:val="en-US"/>
+        </w:rPr>
+      </w:pPr>
+      <w:r>
+        <w:rPr>
+          <w:lang w:val="en-US"/>
+        </w:rPr>
+        <w:t>Full name</w:t>
+      </w:r>
+    </w:p>
+    <w:p>
+      <w:pPr>
+        <w:pStyle w:val="a3"/>
+        <w:numPr>
+          <w:ilvl w:val="0"/>
+          <w:numId w:val="24"/>
+        </w:numPr>
+        <w:rPr>
+          <w:lang w:val="en-US"/>
+        </w:rPr>
+      </w:pPr>
+      <w:r>
+        <w:rPr>
+          <w:lang w:val="en-US"/>
+        </w:rPr>
+        <w:t>Tel.</w:t>
+      </w:r>
+    </w:p>
+    <w:p>
+      <w:pPr>
+        <w:pStyle w:val="a3"/>
+        <w:numPr>
+          <w:ilvl w:val="0"/>
+          <w:numId w:val="24"/>
+        </w:numPr>
+        <w:rPr>
+          <w:lang w:val="en-US"/>
+        </w:rPr>
+      </w:pPr>
+      <w:r>
+        <w:rPr>
+          <w:lang w:val="en-US"/>
+        </w:rPr>
+        <w:t>Images</w:t>
+      </w:r>
+    </w:p>
+    <w:p>
+      <w:pPr>
+        <w:pStyle w:val="a3"/>
+        <w:numPr>
+          <w:ilvl w:val="0"/>
+          <w:numId w:val="24"/>
+        </w:numPr>
+        <w:rPr>
+          <w:lang w:val="en-US"/>
+        </w:rPr>
+      </w:pPr>
+      <w:r>
+        <w:rPr>
+          <w:lang w:val="en-US"/>
+        </w:rPr>
+        <w:t>GEO Location</w:t>
+      </w:r>
+    </w:p>
+    <w:p>
+      <w:pPr>
+        <w:pStyle w:val="a3"/>
+        <w:numPr>
+          <w:ilvl w:val="0"/>
+          <w:numId w:val="24"/>
+        </w:numPr>
+        <w:rPr>
+          <w:lang w:val="en-US"/>
+        </w:rPr>
+      </w:pPr>
+      <w:r>
+        <w:rPr>
+          <w:lang w:val="en-US"/>
+        </w:rPr>
+        <w:lastRenderedPageBreak/>
+        <w:t>Language</w:t>
+      </w:r>
+    </w:p>
+    <w:p>
+      <w:pPr>
+        <w:pStyle w:val="a3"/>
+        <w:numPr>
+          <w:ilvl w:val="0"/>
+          <w:numId w:val="24"/>
+        </w:numPr>
+        <w:rPr>
+          <w:lang w:val="en-US"/>
+        </w:rPr>
+      </w:pPr>
+      <w:r>
+        <w:rPr>
+          <w:lang w:val="en-US"/>
+        </w:rPr>
+        <w:t xml:space="preserve">User groups (User, Musician, Painter, Admin, Music Producer, Music Writer, Music Composer, Music Lyricist) </w:t>
+      </w:r>
+      <w:r>
+        <w:rPr>
+          <w:lang w:val="en-US"/>
+        </w:rPr>
+        <w:t>(</w:t>
+      </w:r>
+      <w:r>
+        <w:t>стандартные</w:t>
+      </w:r>
+      <w:r>
+        <w:rPr>
+          <w:lang w:val="en-US"/>
+        </w:rPr>
+        <w:t xml:space="preserve"> </w:t>
+      </w:r>
+      <w:r>
+        <w:t>джанговские</w:t>
+      </w:r>
+      <w:r>
+        <w:rPr>
+          <w:lang w:val="en-US"/>
+        </w:rPr>
+        <w:t xml:space="preserve"> </w:t>
+      </w:r>
+      <w:r>
+        <w:t>группы</w:t>
+      </w:r>
+      <w:r>
+        <w:rPr>
+          <w:lang w:val="en-US"/>
+        </w:rPr>
+        <w:t>)</w:t>
+      </w:r>
+    </w:p>
+    <w:p>
+      <w:r>
+        <w:rPr>
+          <w:lang w:val="en-US"/>
+        </w:rPr>
+        <w:t>Track</w:t>
+      </w:r>
+    </w:p>
+    <w:p>
+      <w:pPr>
+        <w:pStyle w:val="a3"/>
+        <w:numPr>
+          <w:ilvl w:val="0"/>
+          <w:numId w:val="23"/>
+        </w:numPr>
+        <w:rPr>
+          <w:lang w:val="en-US"/>
+        </w:rPr>
+      </w:pPr>
+      <w:r>
+        <w:rPr>
+          <w:lang w:val="en-US"/>
+        </w:rPr>
+        <w:t>User (many to one)</w:t>
+      </w:r>
+    </w:p>
+    <w:p>
+      <w:pPr>
+        <w:pStyle w:val="a3"/>
+        <w:numPr>
+          <w:ilvl w:val="0"/>
+          <w:numId w:val="23"/>
+        </w:numPr>
+      </w:pPr>
+      <w:r>
+        <w:rPr>
+          <w:lang w:val="en-US"/>
+        </w:rPr>
+        <w:t>Title (text)</w:t>
+      </w:r>
+    </w:p>
+    <w:p>
+      <w:pPr>
+        <w:pStyle w:val="a3"/>
+        <w:numPr>
+          <w:ilvl w:val="0"/>
+          <w:numId w:val="23"/>
+        </w:numPr>
+      </w:pPr>
+      <w:r>
+        <w:rPr>
+          <w:lang w:val="en-US"/>
+        </w:rPr>
+        <w:t>Description (plain text)</w:t>
+      </w:r>
+    </w:p>
+    <w:p>
+      <w:pPr>
+        <w:pStyle w:val="a3"/>
+        <w:numPr>
+          <w:ilvl w:val="0"/>
+          <w:numId w:val="23"/>
+        </w:numPr>
+      </w:pPr>
+      <w:r>
+        <w:rPr>
+          <w:lang w:val="en-US"/>
+        </w:rPr>
+        <w:t>Tags (many to many)</w:t>
+      </w:r>
+    </w:p>
+    <w:p>
+      <w:pPr>
+        <w:pStyle w:val="a3"/>
+        <w:numPr>
+          <w:ilvl w:val="0"/>
+          <w:numId w:val="23"/>
+        </w:numPr>
+      </w:pPr>
+      <w:r>
+        <w:rPr>
+          <w:lang w:val="en-US"/>
+        </w:rPr>
+        <w:t>Musicians</w:t>
+      </w:r>
+      <w:r>
+        <w:t xml:space="preserve"> (</w:t>
+      </w:r>
+      <w:r>
+        <w:t>это</w:t>
+      </w:r>
+      <w:r>
+        <w:t xml:space="preserve"> </w:t>
+      </w:r>
+      <w:r>
+        <w:t>пользователь</w:t>
+      </w:r>
+      <w:r>
+        <w:t xml:space="preserve"> </w:t>
+      </w:r>
+      <w:r>
+        <w:t>(</w:t>
+      </w:r>
+      <w:r>
+        <w:rPr>
+          <w:lang w:val="en-US"/>
+        </w:rPr>
+        <w:t>User</w:t>
+      </w:r>
+      <w:r>
+        <w:t xml:space="preserve">) </w:t>
+      </w:r>
+      <w:r>
+        <w:t>из</w:t>
+      </w:r>
+      <w:r>
+        <w:t xml:space="preserve"> </w:t>
+      </w:r>
+      <w:r>
+        <w:t xml:space="preserve">стандартных джанговских групп принадлежащий к группе </w:t>
+      </w:r>
+      <w:r>
+        <w:rPr>
+          <w:lang w:val="en-US"/>
+        </w:rPr>
+        <w:t>Musician</w:t>
+      </w:r>
+      <w:r>
+        <w:t>) (</w:t>
+      </w:r>
+      <w:r>
+        <w:rPr>
+          <w:lang w:val="en-US"/>
+        </w:rPr>
+        <w:t>many</w:t>
+      </w:r>
+      <w:r>
+        <w:t xml:space="preserve"> </w:t>
+      </w:r>
+      <w:r>
+        <w:rPr>
+          <w:lang w:val="en-US"/>
+        </w:rPr>
+        <w:t>to</w:t>
+      </w:r>
+      <w:r>
+        <w:t xml:space="preserve"> </w:t>
+      </w:r>
+      <w:r>
+        <w:rPr>
+          <w:lang w:val="en-US"/>
+        </w:rPr>
+        <w:t>many</w:t>
+      </w:r>
+      <w:r>
+        <w:t>)</w:t>
+      </w:r>
+    </w:p>
+    <w:p>
+      <w:pPr>
+        <w:pStyle w:val="a3"/>
+        <w:numPr>
+          <w:ilvl w:val="0"/>
+          <w:numId w:val="23"/>
+        </w:numPr>
+        <w:rPr>
+          <w:lang w:val="en-US"/>
+        </w:rPr>
+      </w:pPr>
+      <w:r>
+        <w:rPr>
+          <w:lang w:val="en-US"/>
+        </w:rPr>
+        <w:t>Band (many to many)</w:t>
+      </w:r>
+    </w:p>
+    <w:p>
+      <w:pPr>
+        <w:pStyle w:val="a3"/>
+        <w:numPr>
+          <w:ilvl w:val="0"/>
+          <w:numId w:val="23"/>
+        </w:numPr>
+      </w:pPr>
+      <w:r>
+        <w:rPr>
+          <w:lang w:val="en-US"/>
+        </w:rPr>
+        <w:t>Album (many to one)</w:t>
+      </w:r>
+    </w:p>
+    <w:p>
+      <w:pPr>
+        <w:pStyle w:val="a3"/>
+        <w:numPr>
+          <w:ilvl w:val="0"/>
+          <w:numId w:val="23"/>
+        </w:numPr>
+      </w:pPr>
+      <w:r>
+        <w:rPr>
+          <w:lang w:val="en-US"/>
+        </w:rPr>
+        <w:t xml:space="preserve">Files (music file) </w:t>
+      </w:r>
+    </w:p>
+    <w:p>
+      <w:pPr>
+        <w:pStyle w:val="a3"/>
+        <w:numPr>
+          <w:ilvl w:val="0"/>
+          <w:numId w:val="23"/>
+        </w:numPr>
+      </w:pPr>
+      <w:r>
+        <w:rPr>
+          <w:lang w:val="en-US"/>
+        </w:rPr>
+        <w:t>Images (one to many)</w:t>
+      </w:r>
+    </w:p>
+    <w:p>
+      <w:pPr>
+        <w:pStyle w:val="a3"/>
+        <w:numPr>
+          <w:ilvl w:val="0"/>
+          <w:numId w:val="23"/>
+        </w:numPr>
+      </w:pPr>
+      <w:r>
+        <w:rPr>
+          <w:lang w:val="en-US"/>
+        </w:rPr>
+        <w:t>Liner Notes (plain text)</w:t>
+      </w:r>
+    </w:p>
+    <w:p>
+      <w:pPr>
+        <w:pStyle w:val="a3"/>
+        <w:numPr>
+          <w:ilvl w:val="0"/>
+          <w:numId w:val="23"/>
+        </w:numPr>
+      </w:pPr>
+      <w:r>
+        <w:rPr>
+          <w:lang w:val="en-US"/>
+        </w:rPr>
+        <w:t>Comments (one to many)</w:t>
+      </w:r>
+    </w:p>
+    <w:p>
+      <w:pPr>
+        <w:pStyle w:val="a3"/>
+        <w:numPr>
+          <w:ilvl w:val="0"/>
+          <w:numId w:val="23"/>
+        </w:numPr>
+      </w:pPr>
+      <w:r>
+        <w:rPr>
+          <w:lang w:val="en-US"/>
+        </w:rPr>
+        <w:t>Date-time (release)</w:t>
+      </w:r>
+    </w:p>
+    <w:p>
+      <w:pPr>
+        <w:pStyle w:val="a3"/>
+        <w:numPr>
+          <w:ilvl w:val="0"/>
+          <w:numId w:val="23"/>
+        </w:numPr>
+      </w:pPr>
+      <w:r>
+        <w:rPr>
+          <w:lang w:val="en-US"/>
+        </w:rPr>
+        <w:t>Date-time (release)</w:t>
+      </w:r>
+    </w:p>
+    <w:p>
+      <w:pPr>
+        <w:pStyle w:val="a3"/>
+        <w:numPr>
+          <w:ilvl w:val="0"/>
+          <w:numId w:val="23"/>
+        </w:numPr>
+      </w:pPr>
+      <w:r>
+        <w:rPr>
+          <w:lang w:val="en-US"/>
+        </w:rPr>
+        <w:t>Date-time (update)</w:t>
+      </w:r>
+    </w:p>
+    <w:p>
+      <w:pPr>
+        <w:rPr>
+          <w:lang w:val="en-US"/>
+        </w:rPr>
+      </w:pPr>
+      <w:r>
+        <w:rPr>
+          <w:lang w:val="en-US"/>
+        </w:rPr>
+        <w:t>Images</w:t>
+      </w:r>
+    </w:p>
+    <w:p>
+      <w:pPr>
+        <w:pStyle w:val="a3"/>
+        <w:numPr>
+          <w:ilvl w:val="0"/>
+          <w:numId w:val="30"/>
+        </w:numPr>
+        <w:rPr>
+          <w:lang w:val="en-US"/>
+        </w:rPr>
+      </w:pPr>
+      <w:r>
+        <w:rPr>
+          <w:lang w:val="en-US"/>
+        </w:rPr>
+        <w:t>User (many to one)</w:t>
+      </w:r>
+    </w:p>
+    <w:p>
+      <w:pPr>
+        <w:pStyle w:val="a3"/>
+        <w:numPr>
+          <w:ilvl w:val="0"/>
+          <w:numId w:val="30"/>
+        </w:numPr>
+        <w:rPr>
+          <w:lang w:val="en-US"/>
+        </w:rPr>
+      </w:pPr>
+      <w:r>
+        <w:rPr>
+          <w:lang w:val="en-US"/>
+        </w:rPr>
+        <w:t>Title</w:t>
+      </w:r>
+    </w:p>
+    <w:p>
+      <w:pPr>
+        <w:pStyle w:val="a3"/>
+        <w:numPr>
+          <w:ilvl w:val="0"/>
+          <w:numId w:val="30"/>
+        </w:numPr>
+        <w:rPr>
+          <w:lang w:val="en-US"/>
+        </w:rPr>
+      </w:pPr>
+      <w:r>
+        <w:rPr>
+          <w:lang w:val="en-US"/>
+        </w:rPr>
+        <w:t>Image file</w:t>
+      </w:r>
+    </w:p>
+    <w:p>
+      <w:pPr>
+        <w:rPr>
+          <w:lang w:val="en-US"/>
+        </w:rPr>
+      </w:pPr>
+      <w:r>
+        <w:rPr>
+          <w:lang w:val="en-US"/>
+        </w:rPr>
+        <w:t>Album</w:t>
+      </w:r>
+    </w:p>
+    <w:p>
+      <w:pPr>
+        <w:pStyle w:val="a3"/>
+        <w:numPr>
+          <w:ilvl w:val="0"/>
+          <w:numId w:val="26"/>
+        </w:numPr>
+        <w:rPr>
+          <w:lang w:val="en-US"/>
+        </w:rPr>
+      </w:pPr>
+      <w:r>
+        <w:rPr>
+          <w:lang w:val="en-US"/>
+        </w:rPr>
+        <w:t>Tracks</w:t>
+      </w:r>
+    </w:p>
+    <w:p>
+      <w:pPr>
+        <w:pStyle w:val="a3"/>
+        <w:numPr>
+          <w:ilvl w:val="0"/>
+          <w:numId w:val="26"/>
+        </w:numPr>
+        <w:rPr>
+          <w:lang w:val="en-US"/>
+        </w:rPr>
+      </w:pPr>
+      <w:r>
+        <w:rPr>
+          <w:lang w:val="en-US"/>
+        </w:rPr>
+        <w:t>Type (single, album)</w:t>
+      </w:r>
+    </w:p>
+    <w:p>
+      <w:pPr>
+        <w:pStyle w:val="a3"/>
+        <w:numPr>
+          <w:ilvl w:val="0"/>
+          <w:numId w:val="26"/>
+        </w:numPr>
+        <w:rPr>
+          <w:lang w:val="en-US"/>
+        </w:rPr>
+      </w:pPr>
+      <w:r>
+        <w:rPr>
+          <w:lang w:val="en-US"/>
+        </w:rPr>
+        <w:t>Title</w:t>
+      </w:r>
+    </w:p>
+    <w:p>
+      <w:pPr>
+        <w:pStyle w:val="a3"/>
+        <w:numPr>
+          <w:ilvl w:val="0"/>
+          <w:numId w:val="26"/>
+        </w:numPr>
+        <w:rPr>
+          <w:lang w:val="en-US"/>
+        </w:rPr>
+      </w:pPr>
+      <w:r>
+        <w:rPr>
+          <w:lang w:val="en-US"/>
+        </w:rPr>
+        <w:t>Description</w:t>
+      </w:r>
+    </w:p>
+    <w:p>
+      <w:pPr>
+        <w:pStyle w:val="a3"/>
+        <w:numPr>
+          <w:ilvl w:val="0"/>
+          <w:numId w:val="26"/>
+        </w:numPr>
+        <w:rPr>
+          <w:lang w:val="en-US"/>
+        </w:rPr>
+      </w:pPr>
+      <w:r>
+        <w:rPr>
+          <w:lang w:val="en-US"/>
+        </w:rPr>
+        <w:t>Credentials</w:t>
+      </w:r>
+    </w:p>
+    <w:p>
+      <w:pPr>
+        <w:pStyle w:val="a3"/>
+        <w:numPr>
+          <w:ilvl w:val="0"/>
+          <w:numId w:val="26"/>
+        </w:numPr>
+      </w:pPr>
+      <w:r>
+        <w:rPr>
+          <w:lang w:val="en-US"/>
+        </w:rPr>
+        <w:t>Critical Receptions</w:t>
+      </w:r>
+    </w:p>
+    <w:p>
+      <w:pPr>
+        <w:pStyle w:val="a3"/>
+        <w:numPr>
+          <w:ilvl w:val="0"/>
+          <w:numId w:val="26"/>
+        </w:numPr>
+      </w:pPr>
+      <w:r>
+        <w:rPr>
+          <w:lang w:val="en-US"/>
+        </w:rPr>
+        <w:t>Record Label</w:t>
+      </w:r>
+    </w:p>
+    <w:p>
+      <w:pPr>
+        <w:pStyle w:val="a3"/>
+        <w:numPr>
+          <w:ilvl w:val="0"/>
+          <w:numId w:val="26"/>
+        </w:numPr>
+      </w:pPr>
+      <w:r>
+        <w:rPr>
+          <w:lang w:val="en-US"/>
+        </w:rPr>
+        <w:t>Liner Notes</w:t>
+      </w:r>
+    </w:p>
+    <w:p>
+      <w:pPr>
+        <w:pStyle w:val="a3"/>
+        <w:numPr>
+          <w:ilvl w:val="0"/>
+          <w:numId w:val="26"/>
+        </w:numPr>
+      </w:pPr>
+      <w:r>
+        <w:rPr>
+          <w:lang w:val="en-US"/>
+        </w:rPr>
+        <w:t>Comments</w:t>
+      </w:r>
+    </w:p>
+    <w:p>
+      <w:pPr>
+        <w:pStyle w:val="a3"/>
+        <w:numPr>
+          <w:ilvl w:val="0"/>
+          <w:numId w:val="26"/>
+        </w:numPr>
+      </w:pPr>
+      <w:r>
+        <w:rPr>
+          <w:lang w:val="en-US"/>
+        </w:rPr>
+        <w:t>Date-time (release)</w:t>
+      </w:r>
+    </w:p>
+    <w:p>
+      <w:pPr>
+        <w:pStyle w:val="a3"/>
+        <w:numPr>
+          <w:ilvl w:val="0"/>
+          <w:numId w:val="26"/>
+        </w:numPr>
+      </w:pPr>
+      <w:r>
+        <w:rPr>
+          <w:lang w:val="en-US"/>
+        </w:rPr>
+        <w:t>Date-time (release)</w:t>
+      </w:r>
+    </w:p>
+    <w:p>
+      <w:pPr>
+        <w:pStyle w:val="a3"/>
+        <w:numPr>
+          <w:ilvl w:val="0"/>
+          <w:numId w:val="26"/>
+        </w:numPr>
+      </w:pPr>
+      <w:r>
+        <w:rPr>
+          <w:lang w:val="en-US"/>
+        </w:rPr>
+        <w:t>Date-time (update)</w:t>
+      </w:r>
+    </w:p>
+    <w:p>
+      <w:pPr>
+        <w:rPr>
+          <w:lang w:val="en-US"/>
+        </w:rPr>
+      </w:pPr>
+      <w:r>
+        <w:rPr>
+          <w:lang w:val="en-US"/>
+        </w:rPr>
+        <w:t xml:space="preserve">Credentials </w:t>
+      </w:r>
+    </w:p>
+    <w:p>
+      <w:pPr>
+        <w:pStyle w:val="a3"/>
+        <w:numPr>
+          <w:ilvl w:val="0"/>
+          <w:numId w:val="27"/>
+        </w:numPr>
+        <w:rPr>
+          <w:lang w:val="en-US"/>
+        </w:rPr>
+      </w:pPr>
+      <w:r>
+        <w:rPr>
+          <w:lang w:val="en-US"/>
+        </w:rPr>
+        <w:t>Producers ((link</w:t>
+      </w:r>
+      <w:r>
+        <w:rPr>
+          <w:lang w:val="en-US"/>
+        </w:rPr>
+        <w:t xml:space="preserve">, </w:t>
+      </w:r>
+      <w:r>
+        <w:rPr>
+          <w:lang w:val="en-US"/>
+        </w:rPr>
+        <w:t xml:space="preserve">text) </w:t>
+      </w:r>
+      <w:r>
+        <w:t>или</w:t>
+      </w:r>
+      <w:r>
+        <w:rPr>
+          <w:lang w:val="en-US"/>
+        </w:rPr>
+        <w:t xml:space="preserve"> User) </w:t>
+      </w:r>
+    </w:p>
+    <w:p>
+      <w:pPr>
+        <w:pStyle w:val="a3"/>
+        <w:numPr>
+          <w:ilvl w:val="0"/>
+          <w:numId w:val="27"/>
+        </w:numPr>
+        <w:rPr>
+          <w:lang w:val="en-US"/>
+        </w:rPr>
+      </w:pPr>
+      <w:r>
+        <w:rPr>
+          <w:lang w:val="en-US"/>
+        </w:rPr>
+        <w:t>Writers ((link</w:t>
+      </w:r>
+      <w:r>
+        <w:rPr>
+          <w:lang w:val="en-US"/>
+        </w:rPr>
+        <w:t xml:space="preserve">, </w:t>
+      </w:r>
+      <w:r>
+        <w:rPr>
+          <w:lang w:val="en-US"/>
+        </w:rPr>
+        <w:t xml:space="preserve">text) </w:t>
+      </w:r>
+      <w:r>
+        <w:t>или</w:t>
+      </w:r>
+      <w:r>
+        <w:rPr>
+          <w:lang w:val="en-US"/>
+        </w:rPr>
+        <w:t xml:space="preserve"> User)</w:t>
+      </w:r>
+    </w:p>
+    <w:p>
+      <w:pPr>
+        <w:pStyle w:val="a3"/>
+        <w:numPr>
+          <w:ilvl w:val="0"/>
+          <w:numId w:val="27"/>
+        </w:numPr>
+        <w:rPr>
+          <w:lang w:val="en-US"/>
+        </w:rPr>
+      </w:pPr>
+      <w:r>
+        <w:rPr>
+          <w:lang w:val="en-US"/>
+        </w:rPr>
+        <w:t>Composers ((link</w:t>
+      </w:r>
+      <w:r>
+        <w:rPr>
+          <w:lang w:val="en-US"/>
+        </w:rPr>
+        <w:t xml:space="preserve">, </w:t>
+      </w:r>
+      <w:r>
+        <w:rPr>
+          <w:lang w:val="en-US"/>
+        </w:rPr>
+        <w:t xml:space="preserve">text) </w:t>
+      </w:r>
+      <w:r>
+        <w:t>или</w:t>
+      </w:r>
+      <w:r>
+        <w:rPr>
+          <w:lang w:val="en-US"/>
+        </w:rPr>
+        <w:t xml:space="preserve"> User)</w:t>
+      </w:r>
+    </w:p>
+    <w:p>
+      <w:pPr>
+        <w:pStyle w:val="a3"/>
+        <w:numPr>
+          <w:ilvl w:val="0"/>
+          <w:numId w:val="27"/>
+        </w:numPr>
+        <w:rPr>
+          <w:lang w:val="en-US"/>
+        </w:rPr>
+      </w:pPr>
+      <w:r>
+        <w:rPr>
+          <w:lang w:val="en-US"/>
+        </w:rPr>
+        <w:t>Lyrics ((link</w:t>
+      </w:r>
+      <w:r>
+        <w:rPr>
+          <w:lang w:val="en-US"/>
+        </w:rPr>
+        <w:t xml:space="preserve">, </w:t>
+      </w:r>
+      <w:r>
+        <w:rPr>
+          <w:lang w:val="en-US"/>
+        </w:rPr>
+        <w:t xml:space="preserve">text) </w:t>
+      </w:r>
+      <w:r>
+        <w:t>или</w:t>
+      </w:r>
+      <w:r>
+        <w:rPr>
+          <w:lang w:val="en-US"/>
+        </w:rPr>
+        <w:t xml:space="preserve"> User)</w:t>
+      </w:r>
+    </w:p>
+    <w:p>
+      <w:pPr>
+        <w:rPr>
+          <w:lang w:val="en-US"/>
+        </w:rPr>
+      </w:pPr>
+      <w:r>
+        <w:rPr>
+          <w:lang w:val="en-US"/>
+        </w:rPr>
+        <w:t>Comment</w:t>
+      </w:r>
+    </w:p>
+    <w:p>
+      <w:pPr>
+        <w:pStyle w:val="a3"/>
+        <w:numPr>
+          <w:ilvl w:val="0"/>
+          <w:numId w:val="28"/>
+        </w:numPr>
+        <w:rPr>
+          <w:lang w:val="en-US"/>
+        </w:rPr>
+      </w:pPr>
+      <w:r>
+        <w:rPr>
+          <w:lang w:val="en-US"/>
+        </w:rPr>
+        <w:t>User</w:t>
+      </w:r>
+    </w:p>
+    <w:p>
+      <w:pPr>
+        <w:pStyle w:val="a3"/>
+        <w:numPr>
+          <w:ilvl w:val="0"/>
+          <w:numId w:val="28"/>
+        </w:numPr>
+      </w:pPr>
+      <w:r>
+        <w:rPr>
+          <w:lang w:val="en-US"/>
+        </w:rPr>
+        <w:lastRenderedPageBreak/>
+        <w:t>Track</w:t>
+      </w:r>
+      <w:r>
+        <w:t xml:space="preserve"> </w:t>
+      </w:r>
+      <w:r>
+        <w:t>или</w:t>
+      </w:r>
+      <w:r>
+        <w:t xml:space="preserve"> </w:t>
+      </w:r>
+      <w:r>
+        <w:rPr>
+          <w:lang w:val="en-US"/>
+        </w:rPr>
+        <w:t>Album</w:t>
+      </w:r>
+      <w:r>
+        <w:t xml:space="preserve"> </w:t>
+      </w:r>
+      <w:r>
+        <w:t>или</w:t>
+      </w:r>
+      <w:r>
+        <w:t xml:space="preserve"> </w:t>
+      </w:r>
+      <w:r>
+        <w:rPr>
+          <w:lang w:val="en-US"/>
+        </w:rPr>
+        <w:t>Playlist</w:t>
+      </w:r>
+      <w:r>
+        <w:t xml:space="preserve"> (</w:t>
+      </w:r>
+      <w:r>
+        <w:t>может быть только одно из них)</w:t>
+      </w:r>
+      <w:r>
+        <w:t xml:space="preserve"> </w:t>
+      </w:r>
+    </w:p>
+    <w:p>
+      <w:pPr>
+        <w:pStyle w:val="a3"/>
+        <w:numPr>
+          <w:ilvl w:val="0"/>
+          <w:numId w:val="28"/>
+        </w:numPr>
+      </w:pPr>
+      <w:r>
+        <w:rPr>
+          <w:lang w:val="en-US"/>
+        </w:rPr>
+        <w:t>Parent</w:t>
+      </w:r>
+      <w:r>
+        <w:t xml:space="preserve"> (</w:t>
+      </w:r>
+      <w:r>
+        <w:rPr>
+          <w:lang w:val="en-US"/>
+        </w:rPr>
+        <w:t>Comment</w:t>
+      </w:r>
+      <w:r>
+        <w:t xml:space="preserve"> </w:t>
+      </w:r>
+      <w:r>
+        <w:t>не обязательное поле)</w:t>
+      </w:r>
+    </w:p>
+    <w:p>
+      <w:pPr>
+        <w:pStyle w:val="a3"/>
+        <w:numPr>
+          <w:ilvl w:val="0"/>
+          <w:numId w:val="28"/>
+        </w:numPr>
+      </w:pPr>
+      <w:r>
+        <w:rPr>
+          <w:lang w:val="en-US"/>
+        </w:rPr>
+        <w:t>Text</w:t>
+      </w:r>
+    </w:p>
+    <w:p>
+      <w:pPr>
+        <w:pStyle w:val="a3"/>
+        <w:numPr>
+          <w:ilvl w:val="0"/>
+          <w:numId w:val="28"/>
+        </w:numPr>
+      </w:pPr>
+      <w:r>
+        <w:rPr>
+          <w:lang w:val="en-US"/>
+        </w:rPr>
+        <w:t>Pub date</w:t>
+      </w:r>
+    </w:p>
+    <w:p>
+      <w:pPr>
+        <w:pStyle w:val="a3"/>
+        <w:numPr>
+          <w:ilvl w:val="0"/>
+          <w:numId w:val="28"/>
+        </w:numPr>
+      </w:pPr>
+      <w:r>
+        <w:rPr>
+          <w:lang w:val="en-US"/>
+        </w:rPr>
+        <w:t>Update date</w:t>
+      </w:r>
+    </w:p>
+    <w:p/>
+    <w:p>
+      <w:pPr>
+        <w:rPr>
+          <w:lang w:val="en-US"/>
+        </w:rPr>
+      </w:pPr>
+      <w:r>
+        <w:rPr>
+          <w:lang w:val="en-US"/>
+        </w:rPr>
+        <w:t>Band</w:t>
+      </w:r>
+    </w:p>
+    <w:p>
+      <w:pPr>
+        <w:pStyle w:val="a3"/>
+        <w:numPr>
+          <w:ilvl w:val="0"/>
+          <w:numId w:val="25"/>
+        </w:numPr>
+        <w:rPr>
+          <w:lang w:val="en-US"/>
+        </w:rPr>
+      </w:pPr>
+      <w:r>
+        <w:rPr>
+          <w:lang w:val="en-US"/>
+        </w:rPr>
+        <w:t>Musicians</w:t>
+      </w:r>
+    </w:p>
+    <w:p>
+      <w:pPr>
+        <w:pStyle w:val="a3"/>
+        <w:numPr>
+          <w:ilvl w:val="0"/>
+          <w:numId w:val="25"/>
+        </w:numPr>
+        <w:rPr>
+          <w:lang w:val="en-US"/>
+        </w:rPr>
+      </w:pPr>
+      <w:r>
+        <w:rPr>
+          <w:lang w:val="en-US"/>
+        </w:rPr>
+        <w:t>Title</w:t>
+      </w:r>
+    </w:p>
+    <w:p>
+      <w:pPr>
+        <w:pStyle w:val="a3"/>
+        <w:numPr>
+          <w:ilvl w:val="0"/>
+          <w:numId w:val="25"/>
+        </w:numPr>
+        <w:rPr>
+          <w:lang w:val="en-US"/>
+        </w:rPr>
+      </w:pPr>
+      <w:r>
+        <w:rPr>
+          <w:lang w:val="en-US"/>
+        </w:rPr>
+        <w:t>Description</w:t>
+      </w:r>
+    </w:p>
+    <w:p>
+      <w:pPr>
+        <w:pStyle w:val="a3"/>
+        <w:numPr>
+          <w:ilvl w:val="0"/>
+          <w:numId w:val="25"/>
+        </w:numPr>
+        <w:rPr>
+          <w:lang w:val="en-US"/>
+        </w:rPr>
+      </w:pPr>
+      <w:r>
+        <w:rPr>
+          <w:lang w:val="en-US"/>
+        </w:rPr>
+        <w:t>Images</w:t>
+      </w:r>
+    </w:p>
+    <w:p>
+      <w:pPr>
+        <w:rPr>
+          <w:lang w:val="en-US"/>
+        </w:rPr>
+      </w:pPr>
+    </w:p>
+    <w:p>
+      <w:pPr>
+        <w:rPr>
+          <w:lang w:val="en-US"/>
+        </w:rPr>
+      </w:pPr>
+      <w:r>
+        <w:rPr>
+          <w:lang w:val="en-US"/>
+        </w:rPr>
+        <w:t>Tags</w:t>
+      </w:r>
+    </w:p>
+    <w:p>
+      <w:pPr>
+        <w:pStyle w:val="a3"/>
+        <w:numPr>
+          <w:ilvl w:val="0"/>
+          <w:numId w:val="29"/>
+        </w:numPr>
+      </w:pPr>
+      <w:r>
+        <w:rPr>
+          <w:lang w:val="en-US"/>
+        </w:rPr>
+        <w:t>User</w:t>
+      </w:r>
+      <w:r>
+        <w:t xml:space="preserve"> (</w:t>
+      </w:r>
+      <w:r>
+        <w:t>чтобы видеть кто его создал)</w:t>
+      </w:r>
+    </w:p>
+    <w:p>
+      <w:pPr>
+        <w:pStyle w:val="a3"/>
+        <w:numPr>
+          <w:ilvl w:val="0"/>
+          <w:numId w:val="29"/>
+        </w:numPr>
+        <w:rPr>
+          <w:lang w:val="en-US"/>
+        </w:rPr>
+      </w:pPr>
+      <w:r>
+        <w:rPr>
+          <w:lang w:val="en-US"/>
+        </w:rPr>
+        <w:t>Title</w:t>
+      </w:r>
+    </w:p>
+    <w:p>
+      <w:pPr>
+        <w:rPr>
+          <w:lang w:val="en-US"/>
+        </w:rPr>
+      </w:pPr>
+    </w:p>
+    <w:p>
+      <w:pPr>
+        <w:rPr>
+          <w:lang w:val="en-US"/>
+        </w:rPr>
+      </w:pPr>
+    </w:p>
+    <w:p>
+      <w:pPr>
+        <w:rPr>
+          <w:lang w:val="en-US"/>
+        </w:rPr>
+      </w:pPr>
+    </w:p>
+    <w:p>
+      <w:pPr>
+        <w:rPr>
+          <w:lang w:val="en-US"/>
+        </w:rPr>
+      </w:pPr>
+    </w:p>
+    <w:p>
+      <w:pPr>
+        <w:rPr>
+          <w:lang w:val="en-US"/>
+        </w:rPr>
+      </w:pPr>
+    </w:p>
+    <w:p>
+      <w:pPr>
+        <w:rPr>
+          <w:lang w:val="en-US"/>
+        </w:rPr>
+      </w:pPr>
+    </w:p>
+    <w:p>
+      <w:pPr>
+        <w:rPr>
+          <w:lang w:val="en-US"/>
+        </w:rPr>
+      </w:pPr>
+    </w:p>
     <w:sectPr>
       <w:pgSz w:w="11906" w:h="16838"/>
       <w:pgMar w:top="1134" w:right="850" w:bottom="1134" w:left="1701" w:header="708" w:footer="708" w:gutter="0"/>
@@ -5380,6 +5339,119 @@
     </w:lvl>
   </w:abstractNum>
   <w:abstractNum w:abstractNumId="10" w15:restartNumberingAfterBreak="0">
+    <w:nsid w:val="2F36690A"/>
+    <w:multiLevelType w:val="hybridMultilevel"/>
+    <w:tmpl w:val="C3368A4A"/>
+    <w:lvl w:ilvl="0" w:tplc="04190001">
+      <w:start w:val="1"/>
+      <w:numFmt w:val="bullet"/>
+      <w:lvlText w:val=""/>
+      <w:lvlJc w:val="left"/>
+      <w:pPr>
+        <w:ind w:left="720" w:hanging="360"/>
+      </w:pPr>
+      <w:rPr>
+        <w:rFonts w:ascii="Symbol" w:hAnsi="Symbol" w:hint="default"/>
+      </w:rPr>
+    </w:lvl>
+    <w:lvl w:ilvl="1" w:tplc="04190003" w:tentative="1">
+      <w:start w:val="1"/>
+      <w:numFmt w:val="bullet"/>
+      <w:lvlText w:val="o"/>
+      <w:lvlJc w:val="left"/>
+      <w:pPr>
+        <w:ind w:left="1440" w:hanging="360"/>
+      </w:pPr>
+      <w:rPr>
+        <w:rFonts w:ascii="Courier New" w:hAnsi="Courier New" w:cs="Courier New" w:hint="default"/>
+      </w:rPr>
+    </w:lvl>
+    <w:lvl w:ilvl="2" w:tplc="04190005" w:tentative="1">
+      <w:start w:val="1"/>
+      <w:numFmt w:val="bullet"/>
+      <w:lvlText w:val=""/>
+      <w:lvlJc w:val="left"/>
+      <w:pPr>
+        <w:ind w:left="2160" w:hanging="360"/>
+      </w:pPr>
+      <w:rPr>
+        <w:rFonts w:ascii="Wingdings" w:hAnsi="Wingdings" w:hint="default"/>
+      </w:rPr>
+    </w:lvl>
+    <w:lvl w:ilvl="3" w:tplc="04190001" w:tentative="1">
+      <w:start w:val="1"/>
+      <w:numFmt w:val="bullet"/>
+      <w:lvlText w:val=""/>
+      <w:lvlJc w:val="left"/>
+      <w:pPr>
+        <w:ind w:left="2880" w:hanging="360"/>
+      </w:pPr>
+      <w:rPr>
+        <w:rFonts w:ascii="Symbol" w:hAnsi="Symbol" w:hint="default"/>
+      </w:rPr>
+    </w:lvl>
+    <w:lvl w:ilvl="4" w:tplc="04190003" w:tentative="1">
+      <w:start w:val="1"/>
+      <w:numFmt w:val="bullet"/>
+      <w:lvlText w:val="o"/>
+      <w:lvlJc w:val="left"/>
+      <w:pPr>
+        <w:ind w:left="3600" w:hanging="360"/>
+      </w:pPr>
+      <w:rPr>
+        <w:rFonts w:ascii="Courier New" w:hAnsi="Courier New" w:cs="Courier New" w:hint="default"/>
+      </w:rPr>
+    </w:lvl>
+    <w:lvl w:ilvl="5" w:tplc="04190005" w:tentative="1">
+      <w:start w:val="1"/>
+      <w:numFmt w:val="bullet"/>
+      <w:lvlText w:val=""/>
+      <w:lvlJc w:val="left"/>
+      <w:pPr>
+        <w:ind w:left="4320" w:hanging="360"/>
+      </w:pPr>
+      <w:rPr>
+        <w:rFonts w:ascii="Wingdings" w:hAnsi="Wingdings" w:hint="default"/>
+      </w:rPr>
+    </w:lvl>
+    <w:lvl w:ilvl="6" w:tplc="04190001" w:tentative="1">
+      <w:start w:val="1"/>
+      <w:numFmt w:val="bullet"/>
+      <w:lvlText w:val=""/>
+      <w:lvlJc w:val="left"/>
+      <w:pPr>
+        <w:ind w:left="5040" w:hanging="360"/>
+      </w:pPr>
+      <w:rPr>
+        <w:rFonts w:ascii="Symbol" w:hAnsi="Symbol" w:hint="default"/>
+      </w:rPr>
+    </w:lvl>
+    <w:lvl w:ilvl="7" w:tplc="04190003" w:tentative="1">
+      <w:start w:val="1"/>
+      <w:numFmt w:val="bullet"/>
+      <w:lvlText w:val="o"/>
+      <w:lvlJc w:val="left"/>
+      <w:pPr>
+        <w:ind w:left="5760" w:hanging="360"/>
+      </w:pPr>
+      <w:rPr>
+        <w:rFonts w:ascii="Courier New" w:hAnsi="Courier New" w:cs="Courier New" w:hint="default"/>
+      </w:rPr>
+    </w:lvl>
+    <w:lvl w:ilvl="8" w:tplc="04190005" w:tentative="1">
+      <w:start w:val="1"/>
+      <w:numFmt w:val="bullet"/>
+      <w:lvlText w:val=""/>
+      <w:lvlJc w:val="left"/>
+      <w:pPr>
+        <w:ind w:left="6480" w:hanging="360"/>
+      </w:pPr>
+      <w:rPr>
+        <w:rFonts w:ascii="Wingdings" w:hAnsi="Wingdings" w:hint="default"/>
+      </w:rPr>
+    </w:lvl>
+  </w:abstractNum>
+  <w:abstractNum w:abstractNumId="11" w15:restartNumberingAfterBreak="0">
     <w:nsid w:val="2F551DE7"/>
     <w:multiLevelType w:val="hybridMultilevel"/>
     <w:tmpl w:val="B1CEA0B2"/>
@@ -5492,7 +5564,120 @@
       </w:rPr>
     </w:lvl>
   </w:abstractNum>
-  <w:abstractNum w:abstractNumId="11" w15:restartNumberingAfterBreak="0">
+  <w:abstractNum w:abstractNumId="12" w15:restartNumberingAfterBreak="0">
+    <w:nsid w:val="323D1777"/>
+    <w:multiLevelType w:val="hybridMultilevel"/>
+    <w:tmpl w:val="AEF6B70C"/>
+    <w:lvl w:ilvl="0" w:tplc="04190001">
+      <w:start w:val="1"/>
+      <w:numFmt w:val="bullet"/>
+      <w:lvlText w:val=""/>
+      <w:lvlJc w:val="left"/>
+      <w:pPr>
+        <w:ind w:left="720" w:hanging="360"/>
+      </w:pPr>
+      <w:rPr>
+        <w:rFonts w:ascii="Symbol" w:hAnsi="Symbol" w:hint="default"/>
+      </w:rPr>
+    </w:lvl>
+    <w:lvl w:ilvl="1" w:tplc="04190003" w:tentative="1">
+      <w:start w:val="1"/>
+      <w:numFmt w:val="bullet"/>
+      <w:lvlText w:val="o"/>
+      <w:lvlJc w:val="left"/>
+      <w:pPr>
+        <w:ind w:left="1440" w:hanging="360"/>
+      </w:pPr>
+      <w:rPr>
+        <w:rFonts w:ascii="Courier New" w:hAnsi="Courier New" w:cs="Courier New" w:hint="default"/>
+      </w:rPr>
+    </w:lvl>
+    <w:lvl w:ilvl="2" w:tplc="04190005" w:tentative="1">
+      <w:start w:val="1"/>
+      <w:numFmt w:val="bullet"/>
+      <w:lvlText w:val=""/>
+      <w:lvlJc w:val="left"/>
+      <w:pPr>
+        <w:ind w:left="2160" w:hanging="360"/>
+      </w:pPr>
+      <w:rPr>
+        <w:rFonts w:ascii="Wingdings" w:hAnsi="Wingdings" w:hint="default"/>
+      </w:rPr>
+    </w:lvl>
+    <w:lvl w:ilvl="3" w:tplc="04190001" w:tentative="1">
+      <w:start w:val="1"/>
+      <w:numFmt w:val="bullet"/>
+      <w:lvlText w:val=""/>
+      <w:lvlJc w:val="left"/>
+      <w:pPr>
+        <w:ind w:left="2880" w:hanging="360"/>
+      </w:pPr>
+      <w:rPr>
+        <w:rFonts w:ascii="Symbol" w:hAnsi="Symbol" w:hint="default"/>
+      </w:rPr>
+    </w:lvl>
+    <w:lvl w:ilvl="4" w:tplc="04190003" w:tentative="1">
+      <w:start w:val="1"/>
+      <w:numFmt w:val="bullet"/>
+      <w:lvlText w:val="o"/>
+      <w:lvlJc w:val="left"/>
+      <w:pPr>
+        <w:ind w:left="3600" w:hanging="360"/>
+      </w:pPr>
+      <w:rPr>
+        <w:rFonts w:ascii="Courier New" w:hAnsi="Courier New" w:cs="Courier New" w:hint="default"/>
+      </w:rPr>
+    </w:lvl>
+    <w:lvl w:ilvl="5" w:tplc="04190005" w:tentative="1">
+      <w:start w:val="1"/>
+      <w:numFmt w:val="bullet"/>
+      <w:lvlText w:val=""/>
+      <w:lvlJc w:val="left"/>
+      <w:pPr>
+        <w:ind w:left="4320" w:hanging="360"/>
+      </w:pPr>
+      <w:rPr>
+        <w:rFonts w:ascii="Wingdings" w:hAnsi="Wingdings" w:hint="default"/>
+      </w:rPr>
+    </w:lvl>
+    <w:lvl w:ilvl="6" w:tplc="04190001" w:tentative="1">
+      <w:start w:val="1"/>
+      <w:numFmt w:val="bullet"/>
+      <w:lvlText w:val=""/>
+      <w:lvlJc w:val="left"/>
+      <w:pPr>
+        <w:ind w:left="5040" w:hanging="360"/>
+      </w:pPr>
+      <w:rPr>
+        <w:rFonts w:ascii="Symbol" w:hAnsi="Symbol" w:hint="default"/>
+      </w:rPr>
+    </w:lvl>
+    <w:lvl w:ilvl="7" w:tplc="04190003" w:tentative="1">
+      <w:start w:val="1"/>
+      <w:numFmt w:val="bullet"/>
+      <w:lvlText w:val="o"/>
+      <w:lvlJc w:val="left"/>
+      <w:pPr>
+        <w:ind w:left="5760" w:hanging="360"/>
+      </w:pPr>
+      <w:rPr>
+        <w:rFonts w:ascii="Courier New" w:hAnsi="Courier New" w:cs="Courier New" w:hint="default"/>
+      </w:rPr>
+    </w:lvl>
+    <w:lvl w:ilvl="8" w:tplc="04190005" w:tentative="1">
+      <w:start w:val="1"/>
+      <w:numFmt w:val="bullet"/>
+      <w:lvlText w:val=""/>
+      <w:lvlJc w:val="left"/>
+      <w:pPr>
+        <w:ind w:left="6480" w:hanging="360"/>
+      </w:pPr>
+      <w:rPr>
+        <w:rFonts w:ascii="Wingdings" w:hAnsi="Wingdings" w:hint="default"/>
+      </w:rPr>
+    </w:lvl>
+  </w:abstractNum>
+  <w:abstractNum w:abstractNumId="13" w15:restartNumberingAfterBreak="0">
     <w:nsid w:val="37D40470"/>
     <w:multiLevelType w:val="hybridMultilevel"/>
     <w:tmpl w:val="B30C3F34"/>
@@ -5605,7 +5790,120 @@
       </w:rPr>
     </w:lvl>
   </w:abstractNum>
-  <w:abstractNum w:abstractNumId="12" w15:restartNumberingAfterBreak="0">
+  <w:abstractNum w:abstractNumId="14" w15:restartNumberingAfterBreak="0">
+    <w:nsid w:val="395E0478"/>
+    <w:multiLevelType w:val="hybridMultilevel"/>
+    <w:tmpl w:val="397A54E0"/>
+    <w:lvl w:ilvl="0" w:tplc="04190001">
+      <w:start w:val="1"/>
+      <w:numFmt w:val="bullet"/>
+      <w:lvlText w:val=""/>
+      <w:lvlJc w:val="left"/>
+      <w:pPr>
+        <w:ind w:left="720" w:hanging="360"/>
+      </w:pPr>
+      <w:rPr>
+        <w:rFonts w:ascii="Symbol" w:hAnsi="Symbol" w:hint="default"/>
+      </w:rPr>
+    </w:lvl>
+    <w:lvl w:ilvl="1" w:tplc="04190003" w:tentative="1">
+      <w:start w:val="1"/>
+      <w:numFmt w:val="bullet"/>
+      <w:lvlText w:val="o"/>
+      <w:lvlJc w:val="left"/>
+      <w:pPr>
+        <w:ind w:left="1440" w:hanging="360"/>
+      </w:pPr>
+      <w:rPr>
+        <w:rFonts w:ascii="Courier New" w:hAnsi="Courier New" w:cs="Courier New" w:hint="default"/>
+      </w:rPr>
+    </w:lvl>
+    <w:lvl w:ilvl="2" w:tplc="04190005" w:tentative="1">
+      <w:start w:val="1"/>
+      <w:numFmt w:val="bullet"/>
+      <w:lvlText w:val=""/>
+      <w:lvlJc w:val="left"/>
+      <w:pPr>
+        <w:ind w:left="2160" w:hanging="360"/>
+      </w:pPr>
+      <w:rPr>
+        <w:rFonts w:ascii="Wingdings" w:hAnsi="Wingdings" w:hint="default"/>
+      </w:rPr>
+    </w:lvl>
+    <w:lvl w:ilvl="3" w:tplc="04190001" w:tentative="1">
+      <w:start w:val="1"/>
+      <w:numFmt w:val="bullet"/>
+      <w:lvlText w:val=""/>
+      <w:lvlJc w:val="left"/>
+      <w:pPr>
+        <w:ind w:left="2880" w:hanging="360"/>
+      </w:pPr>
+      <w:rPr>
+        <w:rFonts w:ascii="Symbol" w:hAnsi="Symbol" w:hint="default"/>
+      </w:rPr>
+    </w:lvl>
+    <w:lvl w:ilvl="4" w:tplc="04190003" w:tentative="1">
+      <w:start w:val="1"/>
+      <w:numFmt w:val="bullet"/>
+      <w:lvlText w:val="o"/>
+      <w:lvlJc w:val="left"/>
+      <w:pPr>
+        <w:ind w:left="3600" w:hanging="360"/>
+      </w:pPr>
+      <w:rPr>
+        <w:rFonts w:ascii="Courier New" w:hAnsi="Courier New" w:cs="Courier New" w:hint="default"/>
+      </w:rPr>
+    </w:lvl>
+    <w:lvl w:ilvl="5" w:tplc="04190005" w:tentative="1">
+      <w:start w:val="1"/>
+      <w:numFmt w:val="bullet"/>
+      <w:lvlText w:val=""/>
+      <w:lvlJc w:val="left"/>
+      <w:pPr>
+        <w:ind w:left="4320" w:hanging="360"/>
+      </w:pPr>
+      <w:rPr>
+        <w:rFonts w:ascii="Wingdings" w:hAnsi="Wingdings" w:hint="default"/>
+      </w:rPr>
+    </w:lvl>
+    <w:lvl w:ilvl="6" w:tplc="04190001" w:tentative="1">
+      <w:start w:val="1"/>
+      <w:numFmt w:val="bullet"/>
+      <w:lvlText w:val=""/>
+      <w:lvlJc w:val="left"/>
+      <w:pPr>
+        <w:ind w:left="5040" w:hanging="360"/>
+      </w:pPr>
+      <w:rPr>
+        <w:rFonts w:ascii="Symbol" w:hAnsi="Symbol" w:hint="default"/>
+      </w:rPr>
+    </w:lvl>
+    <w:lvl w:ilvl="7" w:tplc="04190003" w:tentative="1">
+      <w:start w:val="1"/>
+      <w:numFmt w:val="bullet"/>
+      <w:lvlText w:val="o"/>
+      <w:lvlJc w:val="left"/>
+      <w:pPr>
+        <w:ind w:left="5760" w:hanging="360"/>
+      </w:pPr>
+      <w:rPr>
+        <w:rFonts w:ascii="Courier New" w:hAnsi="Courier New" w:cs="Courier New" w:hint="default"/>
+      </w:rPr>
+    </w:lvl>
+    <w:lvl w:ilvl="8" w:tplc="04190005" w:tentative="1">
+      <w:start w:val="1"/>
+      <w:numFmt w:val="bullet"/>
+      <w:lvlText w:val=""/>
+      <w:lvlJc w:val="left"/>
+      <w:pPr>
+        <w:ind w:left="6480" w:hanging="360"/>
+      </w:pPr>
+      <w:rPr>
+        <w:rFonts w:ascii="Wingdings" w:hAnsi="Wingdings" w:hint="default"/>
+      </w:rPr>
+    </w:lvl>
+  </w:abstractNum>
+  <w:abstractNum w:abstractNumId="15" w15:restartNumberingAfterBreak="0">
     <w:nsid w:val="397B56EE"/>
     <w:multiLevelType w:val="multilevel"/>
     <w:tmpl w:val="77543936"/>
@@ -5754,7 +6052,120 @@
       </w:rPr>
     </w:lvl>
   </w:abstractNum>
-  <w:abstractNum w:abstractNumId="13" w15:restartNumberingAfterBreak="0">
+  <w:abstractNum w:abstractNumId="16" w15:restartNumberingAfterBreak="0">
+    <w:nsid w:val="490048F7"/>
+    <w:multiLevelType w:val="hybridMultilevel"/>
+    <w:tmpl w:val="E1540878"/>
+    <w:lvl w:ilvl="0" w:tplc="04190001">
+      <w:start w:val="1"/>
+      <w:numFmt w:val="bullet"/>
+      <w:lvlText w:val=""/>
+      <w:lvlJc w:val="left"/>
+      <w:pPr>
+        <w:ind w:left="720" w:hanging="360"/>
+      </w:pPr>
+      <w:rPr>
+        <w:rFonts w:ascii="Symbol" w:hAnsi="Symbol" w:hint="default"/>
+      </w:rPr>
+    </w:lvl>
+    <w:lvl w:ilvl="1" w:tplc="04190003" w:tentative="1">
+      <w:start w:val="1"/>
+      <w:numFmt w:val="bullet"/>
+      <w:lvlText w:val="o"/>
+      <w:lvlJc w:val="left"/>
+      <w:pPr>
+        <w:ind w:left="1440" w:hanging="360"/>
+      </w:pPr>
+      <w:rPr>
+        <w:rFonts w:ascii="Courier New" w:hAnsi="Courier New" w:cs="Courier New" w:hint="default"/>
+      </w:rPr>
+    </w:lvl>
+    <w:lvl w:ilvl="2" w:tplc="04190005" w:tentative="1">
+      <w:start w:val="1"/>
+      <w:numFmt w:val="bullet"/>
+      <w:lvlText w:val=""/>
+      <w:lvlJc w:val="left"/>
+      <w:pPr>
+        <w:ind w:left="2160" w:hanging="360"/>
+      </w:pPr>
+      <w:rPr>
+        <w:rFonts w:ascii="Wingdings" w:hAnsi="Wingdings" w:hint="default"/>
+      </w:rPr>
+    </w:lvl>
+    <w:lvl w:ilvl="3" w:tplc="04190001" w:tentative="1">
+      <w:start w:val="1"/>
+      <w:numFmt w:val="bullet"/>
+      <w:lvlText w:val=""/>
+      <w:lvlJc w:val="left"/>
+      <w:pPr>
+        <w:ind w:left="2880" w:hanging="360"/>
+      </w:pPr>
+      <w:rPr>
+        <w:rFonts w:ascii="Symbol" w:hAnsi="Symbol" w:hint="default"/>
+      </w:rPr>
+    </w:lvl>
+    <w:lvl w:ilvl="4" w:tplc="04190003" w:tentative="1">
+      <w:start w:val="1"/>
+      <w:numFmt w:val="bullet"/>
+      <w:lvlText w:val="o"/>
+      <w:lvlJc w:val="left"/>
+      <w:pPr>
+        <w:ind w:left="3600" w:hanging="360"/>
+      </w:pPr>
+      <w:rPr>
+        <w:rFonts w:ascii="Courier New" w:hAnsi="Courier New" w:cs="Courier New" w:hint="default"/>
+      </w:rPr>
+    </w:lvl>
+    <w:lvl w:ilvl="5" w:tplc="04190005" w:tentative="1">
+      <w:start w:val="1"/>
+      <w:numFmt w:val="bullet"/>
+      <w:lvlText w:val=""/>
+      <w:lvlJc w:val="left"/>
+      <w:pPr>
+        <w:ind w:left="4320" w:hanging="360"/>
+      </w:pPr>
+      <w:rPr>
+        <w:rFonts w:ascii="Wingdings" w:hAnsi="Wingdings" w:hint="default"/>
+      </w:rPr>
+    </w:lvl>
+    <w:lvl w:ilvl="6" w:tplc="04190001" w:tentative="1">
+      <w:start w:val="1"/>
+      <w:numFmt w:val="bullet"/>
+      <w:lvlText w:val=""/>
+      <w:lvlJc w:val="left"/>
+      <w:pPr>
+        <w:ind w:left="5040" w:hanging="360"/>
+      </w:pPr>
+      <w:rPr>
+        <w:rFonts w:ascii="Symbol" w:hAnsi="Symbol" w:hint="default"/>
+      </w:rPr>
+    </w:lvl>
+    <w:lvl w:ilvl="7" w:tplc="04190003" w:tentative="1">
+      <w:start w:val="1"/>
+      <w:numFmt w:val="bullet"/>
+      <w:lvlText w:val="o"/>
+      <w:lvlJc w:val="left"/>
+      <w:pPr>
+        <w:ind w:left="5760" w:hanging="360"/>
+      </w:pPr>
+      <w:rPr>
+        <w:rFonts w:ascii="Courier New" w:hAnsi="Courier New" w:cs="Courier New" w:hint="default"/>
+      </w:rPr>
+    </w:lvl>
+    <w:lvl w:ilvl="8" w:tplc="04190005" w:tentative="1">
+      <w:start w:val="1"/>
+      <w:numFmt w:val="bullet"/>
+      <w:lvlText w:val=""/>
+      <w:lvlJc w:val="left"/>
+      <w:pPr>
+        <w:ind w:left="6480" w:hanging="360"/>
+      </w:pPr>
+      <w:rPr>
+        <w:rFonts w:ascii="Wingdings" w:hAnsi="Wingdings" w:hint="default"/>
+      </w:rPr>
+    </w:lvl>
+  </w:abstractNum>
+  <w:abstractNum w:abstractNumId="17" w15:restartNumberingAfterBreak="0">
     <w:nsid w:val="4DB26704"/>
     <w:multiLevelType w:val="multilevel"/>
     <w:tmpl w:val="924048FA"/>
@@ -5903,7 +6314,120 @@
       </w:rPr>
     </w:lvl>
   </w:abstractNum>
-  <w:abstractNum w:abstractNumId="14" w15:restartNumberingAfterBreak="0">
+  <w:abstractNum w:abstractNumId="18" w15:restartNumberingAfterBreak="0">
+    <w:nsid w:val="51BF4376"/>
+    <w:multiLevelType w:val="hybridMultilevel"/>
+    <w:tmpl w:val="73BEDBC0"/>
+    <w:lvl w:ilvl="0" w:tplc="04190001">
+      <w:start w:val="1"/>
+      <w:numFmt w:val="bullet"/>
+      <w:lvlText w:val=""/>
+      <w:lvlJc w:val="left"/>
+      <w:pPr>
+        <w:ind w:left="720" w:hanging="360"/>
+      </w:pPr>
+      <w:rPr>
+        <w:rFonts w:ascii="Symbol" w:hAnsi="Symbol" w:hint="default"/>
+      </w:rPr>
+    </w:lvl>
+    <w:lvl w:ilvl="1" w:tplc="04190003" w:tentative="1">
+      <w:start w:val="1"/>
+      <w:numFmt w:val="bullet"/>
+      <w:lvlText w:val="o"/>
+      <w:lvlJc w:val="left"/>
+      <w:pPr>
+        <w:ind w:left="1440" w:hanging="360"/>
+      </w:pPr>
+      <w:rPr>
+        <w:rFonts w:ascii="Courier New" w:hAnsi="Courier New" w:cs="Courier New" w:hint="default"/>
+      </w:rPr>
+    </w:lvl>
+    <w:lvl w:ilvl="2" w:tplc="04190005" w:tentative="1">
+      <w:start w:val="1"/>
+      <w:numFmt w:val="bullet"/>
+      <w:lvlText w:val=""/>
+      <w:lvlJc w:val="left"/>
+      <w:pPr>
+        <w:ind w:left="2160" w:hanging="360"/>
+      </w:pPr>
+      <w:rPr>
+        <w:rFonts w:ascii="Wingdings" w:hAnsi="Wingdings" w:hint="default"/>
+      </w:rPr>
+    </w:lvl>
+    <w:lvl w:ilvl="3" w:tplc="04190001" w:tentative="1">
+      <w:start w:val="1"/>
+      <w:numFmt w:val="bullet"/>
+      <w:lvlText w:val=""/>
+      <w:lvlJc w:val="left"/>
+      <w:pPr>
+        <w:ind w:left="2880" w:hanging="360"/>
+      </w:pPr>
+      <w:rPr>
+        <w:rFonts w:ascii="Symbol" w:hAnsi="Symbol" w:hint="default"/>
+      </w:rPr>
+    </w:lvl>
+    <w:lvl w:ilvl="4" w:tplc="04190003" w:tentative="1">
+      <w:start w:val="1"/>
+      <w:numFmt w:val="bullet"/>
+      <w:lvlText w:val="o"/>
+      <w:lvlJc w:val="left"/>
+      <w:pPr>
+        <w:ind w:left="3600" w:hanging="360"/>
+      </w:pPr>
+      <w:rPr>
+        <w:rFonts w:ascii="Courier New" w:hAnsi="Courier New" w:cs="Courier New" w:hint="default"/>
+      </w:rPr>
+    </w:lvl>
+    <w:lvl w:ilvl="5" w:tplc="04190005" w:tentative="1">
+      <w:start w:val="1"/>
+      <w:numFmt w:val="bullet"/>
+      <w:lvlText w:val=""/>
+      <w:lvlJc w:val="left"/>
+      <w:pPr>
+        <w:ind w:left="4320" w:hanging="360"/>
+      </w:pPr>
+      <w:rPr>
+        <w:rFonts w:ascii="Wingdings" w:hAnsi="Wingdings" w:hint="default"/>
+      </w:rPr>
+    </w:lvl>
+    <w:lvl w:ilvl="6" w:tplc="04190001" w:tentative="1">
+      <w:start w:val="1"/>
+      <w:numFmt w:val="bullet"/>
+      <w:lvlText w:val=""/>
+      <w:lvlJc w:val="left"/>
+      <w:pPr>
+        <w:ind w:left="5040" w:hanging="360"/>
+      </w:pPr>
+      <w:rPr>
+        <w:rFonts w:ascii="Symbol" w:hAnsi="Symbol" w:hint="default"/>
+      </w:rPr>
+    </w:lvl>
+    <w:lvl w:ilvl="7" w:tplc="04190003" w:tentative="1">
+      <w:start w:val="1"/>
+      <w:numFmt w:val="bullet"/>
+      <w:lvlText w:val="o"/>
+      <w:lvlJc w:val="left"/>
+      <w:pPr>
+        <w:ind w:left="5760" w:hanging="360"/>
+      </w:pPr>
+      <w:rPr>
+        <w:rFonts w:ascii="Courier New" w:hAnsi="Courier New" w:cs="Courier New" w:hint="default"/>
+      </w:rPr>
+    </w:lvl>
+    <w:lvl w:ilvl="8" w:tplc="04190005" w:tentative="1">
+      <w:start w:val="1"/>
+      <w:numFmt w:val="bullet"/>
+      <w:lvlText w:val=""/>
+      <w:lvlJc w:val="left"/>
+      <w:pPr>
+        <w:ind w:left="6480" w:hanging="360"/>
+      </w:pPr>
+      <w:rPr>
+        <w:rFonts w:ascii="Wingdings" w:hAnsi="Wingdings" w:hint="default"/>
+      </w:rPr>
+    </w:lvl>
+  </w:abstractNum>
+  <w:abstractNum w:abstractNumId="19" w15:restartNumberingAfterBreak="0">
     <w:nsid w:val="51EB6BA2"/>
     <w:multiLevelType w:val="multilevel"/>
     <w:tmpl w:val="FFE833D4"/>
@@ -6052,7 +6576,7 @@
       </w:rPr>
     </w:lvl>
   </w:abstractNum>
-  <w:abstractNum w:abstractNumId="15" w15:restartNumberingAfterBreak="0">
+  <w:abstractNum w:abstractNumId="20" w15:restartNumberingAfterBreak="0">
     <w:nsid w:val="534A08AA"/>
     <w:multiLevelType w:val="multilevel"/>
     <w:tmpl w:val="459CC1FA"/>
@@ -6201,7 +6725,7 @@
       </w:rPr>
     </w:lvl>
   </w:abstractNum>
-  <w:abstractNum w:abstractNumId="16" w15:restartNumberingAfterBreak="0">
+  <w:abstractNum w:abstractNumId="21" w15:restartNumberingAfterBreak="0">
     <w:nsid w:val="53A41068"/>
     <w:multiLevelType w:val="multilevel"/>
     <w:tmpl w:val="0D025350"/>
@@ -6350,7 +6874,120 @@
       </w:rPr>
     </w:lvl>
   </w:abstractNum>
-  <w:abstractNum w:abstractNumId="17" w15:restartNumberingAfterBreak="0">
+  <w:abstractNum w:abstractNumId="22" w15:restartNumberingAfterBreak="0">
+    <w:nsid w:val="543B298A"/>
+    <w:multiLevelType w:val="hybridMultilevel"/>
+    <w:tmpl w:val="99780840"/>
+    <w:lvl w:ilvl="0" w:tplc="04190001">
+      <w:start w:val="1"/>
+      <w:numFmt w:val="bullet"/>
+      <w:lvlText w:val=""/>
+      <w:lvlJc w:val="left"/>
+      <w:pPr>
+        <w:ind w:left="720" w:hanging="360"/>
+      </w:pPr>
+      <w:rPr>
+        <w:rFonts w:ascii="Symbol" w:hAnsi="Symbol" w:hint="default"/>
+      </w:rPr>
+    </w:lvl>
+    <w:lvl w:ilvl="1" w:tplc="04190003" w:tentative="1">
+      <w:start w:val="1"/>
+      <w:numFmt w:val="bullet"/>
+      <w:lvlText w:val="o"/>
+      <w:lvlJc w:val="left"/>
+      <w:pPr>
+        <w:ind w:left="1440" w:hanging="360"/>
+      </w:pPr>
+      <w:rPr>
+        <w:rFonts w:ascii="Courier New" w:hAnsi="Courier New" w:cs="Courier New" w:hint="default"/>
+      </w:rPr>
+    </w:lvl>
+    <w:lvl w:ilvl="2" w:tplc="04190005" w:tentative="1">
+      <w:start w:val="1"/>
+      <w:numFmt w:val="bullet"/>
+      <w:lvlText w:val=""/>
+      <w:lvlJc w:val="left"/>
+      <w:pPr>
+        <w:ind w:left="2160" w:hanging="360"/>
+      </w:pPr>
+      <w:rPr>
+        <w:rFonts w:ascii="Wingdings" w:hAnsi="Wingdings" w:hint="default"/>
+      </w:rPr>
+    </w:lvl>
+    <w:lvl w:ilvl="3" w:tplc="04190001" w:tentative="1">
+      <w:start w:val="1"/>
+      <w:numFmt w:val="bullet"/>
+      <w:lvlText w:val=""/>
+      <w:lvlJc w:val="left"/>
+      <w:pPr>
+        <w:ind w:left="2880" w:hanging="360"/>
+      </w:pPr>
+      <w:rPr>
+        <w:rFonts w:ascii="Symbol" w:hAnsi="Symbol" w:hint="default"/>
+      </w:rPr>
+    </w:lvl>
+    <w:lvl w:ilvl="4" w:tplc="04190003" w:tentative="1">
+      <w:start w:val="1"/>
+      <w:numFmt w:val="bullet"/>
+      <w:lvlText w:val="o"/>
+      <w:lvlJc w:val="left"/>
+      <w:pPr>
+        <w:ind w:left="3600" w:hanging="360"/>
+      </w:pPr>
+      <w:rPr>
+        <w:rFonts w:ascii="Courier New" w:hAnsi="Courier New" w:cs="Courier New" w:hint="default"/>
+      </w:rPr>
+    </w:lvl>
+    <w:lvl w:ilvl="5" w:tplc="04190005" w:tentative="1">
+      <w:start w:val="1"/>
+      <w:numFmt w:val="bullet"/>
+      <w:lvlText w:val=""/>
+      <w:lvlJc w:val="left"/>
+      <w:pPr>
+        <w:ind w:left="4320" w:hanging="360"/>
+      </w:pPr>
+      <w:rPr>
+        <w:rFonts w:ascii="Wingdings" w:hAnsi="Wingdings" w:hint="default"/>
+      </w:rPr>
+    </w:lvl>
+    <w:lvl w:ilvl="6" w:tplc="04190001" w:tentative="1">
+      <w:start w:val="1"/>
+      <w:numFmt w:val="bullet"/>
+      <w:lvlText w:val=""/>
+      <w:lvlJc w:val="left"/>
+      <w:pPr>
+        <w:ind w:left="5040" w:hanging="360"/>
+      </w:pPr>
+      <w:rPr>
+        <w:rFonts w:ascii="Symbol" w:hAnsi="Symbol" w:hint="default"/>
+      </w:rPr>
+    </w:lvl>
+    <w:lvl w:ilvl="7" w:tplc="04190003" w:tentative="1">
+      <w:start w:val="1"/>
+      <w:numFmt w:val="bullet"/>
+      <w:lvlText w:val="o"/>
+      <w:lvlJc w:val="left"/>
+      <w:pPr>
+        <w:ind w:left="5760" w:hanging="360"/>
+      </w:pPr>
+      <w:rPr>
+        <w:rFonts w:ascii="Courier New" w:hAnsi="Courier New" w:cs="Courier New" w:hint="default"/>
+      </w:rPr>
+    </w:lvl>
+    <w:lvl w:ilvl="8" w:tplc="04190005" w:tentative="1">
+      <w:start w:val="1"/>
+      <w:numFmt w:val="bullet"/>
+      <w:lvlText w:val=""/>
+      <w:lvlJc w:val="left"/>
+      <w:pPr>
+        <w:ind w:left="6480" w:hanging="360"/>
+      </w:pPr>
+      <w:rPr>
+        <w:rFonts w:ascii="Wingdings" w:hAnsi="Wingdings" w:hint="default"/>
+      </w:rPr>
+    </w:lvl>
+  </w:abstractNum>
+  <w:abstractNum w:abstractNumId="23" w15:restartNumberingAfterBreak="0">
     <w:nsid w:val="55EA4C34"/>
     <w:multiLevelType w:val="multilevel"/>
     <w:tmpl w:val="62944266"/>
@@ -6499,7 +7136,7 @@
       </w:rPr>
     </w:lvl>
   </w:abstractNum>
-  <w:abstractNum w:abstractNumId="18" w15:restartNumberingAfterBreak="0">
+  <w:abstractNum w:abstractNumId="24" w15:restartNumberingAfterBreak="0">
     <w:nsid w:val="5D222449"/>
     <w:multiLevelType w:val="multilevel"/>
     <w:tmpl w:val="7FD6A404"/>
@@ -6648,7 +7285,7 @@
       </w:rPr>
     </w:lvl>
   </w:abstractNum>
-  <w:abstractNum w:abstractNumId="19" w15:restartNumberingAfterBreak="0">
+  <w:abstractNum w:abstractNumId="25" w15:restartNumberingAfterBreak="0">
     <w:nsid w:val="658A3D61"/>
     <w:multiLevelType w:val="multilevel"/>
     <w:tmpl w:val="D5641740"/>
@@ -6797,7 +7434,7 @@
       </w:rPr>
     </w:lvl>
   </w:abstractNum>
-  <w:abstractNum w:abstractNumId="20" w15:restartNumberingAfterBreak="0">
+  <w:abstractNum w:abstractNumId="26" w15:restartNumberingAfterBreak="0">
     <w:nsid w:val="6C5D070D"/>
     <w:multiLevelType w:val="multilevel"/>
     <w:tmpl w:val="5B92620A"/>
@@ -6946,7 +7583,234 @@
       </w:rPr>
     </w:lvl>
   </w:abstractNum>
-  <w:abstractNum w:abstractNumId="21" w15:restartNumberingAfterBreak="0">
+  <w:abstractNum w:abstractNumId="27" w15:restartNumberingAfterBreak="0">
+    <w:nsid w:val="73A26EAC"/>
+    <w:multiLevelType w:val="hybridMultilevel"/>
+    <w:tmpl w:val="193C5654"/>
+    <w:lvl w:ilvl="0" w:tplc="2C62F448">
+      <w:start w:val="1"/>
+      <w:numFmt w:val="bullet"/>
+      <w:lvlText w:val=""/>
+      <w:lvlJc w:val="left"/>
+      <w:pPr>
+        <w:ind w:left="720" w:hanging="360"/>
+      </w:pPr>
+      <w:rPr>
+        <w:rFonts w:ascii="Symbol" w:hAnsi="Symbol" w:hint="default"/>
+        <w:lang w:val="en-US"/>
+      </w:rPr>
+    </w:lvl>
+    <w:lvl w:ilvl="1" w:tplc="04190003" w:tentative="1">
+      <w:start w:val="1"/>
+      <w:numFmt w:val="bullet"/>
+      <w:lvlText w:val="o"/>
+      <w:lvlJc w:val="left"/>
+      <w:pPr>
+        <w:ind w:left="1440" w:hanging="360"/>
+      </w:pPr>
+      <w:rPr>
+        <w:rFonts w:ascii="Courier New" w:hAnsi="Courier New" w:cs="Courier New" w:hint="default"/>
+      </w:rPr>
+    </w:lvl>
+    <w:lvl w:ilvl="2" w:tplc="04190005" w:tentative="1">
+      <w:start w:val="1"/>
+      <w:numFmt w:val="bullet"/>
+      <w:lvlText w:val=""/>
+      <w:lvlJc w:val="left"/>
+      <w:pPr>
+        <w:ind w:left="2160" w:hanging="360"/>
+      </w:pPr>
+      <w:rPr>
+        <w:rFonts w:ascii="Wingdings" w:hAnsi="Wingdings" w:hint="default"/>
+      </w:rPr>
+    </w:lvl>
+    <w:lvl w:ilvl="3" w:tplc="04190001" w:tentative="1">
+      <w:start w:val="1"/>
+      <w:numFmt w:val="bullet"/>
+      <w:lvlText w:val=""/>
+      <w:lvlJc w:val="left"/>
+      <w:pPr>
+        <w:ind w:left="2880" w:hanging="360"/>
+      </w:pPr>
+      <w:rPr>
+        <w:rFonts w:ascii="Symbol" w:hAnsi="Symbol" w:hint="default"/>
+      </w:rPr>
+    </w:lvl>
+    <w:lvl w:ilvl="4" w:tplc="04190003" w:tentative="1">
+      <w:start w:val="1"/>
+      <w:numFmt w:val="bullet"/>
+      <w:lvlText w:val="o"/>
+      <w:lvlJc w:val="left"/>
+      <w:pPr>
+        <w:ind w:left="3600" w:hanging="360"/>
+      </w:pPr>
+      <w:rPr>
+        <w:rFonts w:ascii="Courier New" w:hAnsi="Courier New" w:cs="Courier New" w:hint="default"/>
+      </w:rPr>
+    </w:lvl>
+    <w:lvl w:ilvl="5" w:tplc="04190005" w:tentative="1">
+      <w:start w:val="1"/>
+      <w:numFmt w:val="bullet"/>
+      <w:lvlText w:val=""/>
+      <w:lvlJc w:val="left"/>
+      <w:pPr>
+        <w:ind w:left="4320" w:hanging="360"/>
+      </w:pPr>
+      <w:rPr>
+        <w:rFonts w:ascii="Wingdings" w:hAnsi="Wingdings" w:hint="default"/>
+      </w:rPr>
+    </w:lvl>
+    <w:lvl w:ilvl="6" w:tplc="04190001" w:tentative="1">
+      <w:start w:val="1"/>
+      <w:numFmt w:val="bullet"/>
+      <w:lvlText w:val=""/>
+      <w:lvlJc w:val="left"/>
+      <w:pPr>
+        <w:ind w:left="5040" w:hanging="360"/>
+      </w:pPr>
+      <w:rPr>
+        <w:rFonts w:ascii="Symbol" w:hAnsi="Symbol" w:hint="default"/>
+      </w:rPr>
+    </w:lvl>
+    <w:lvl w:ilvl="7" w:tplc="04190003" w:tentative="1">
+      <w:start w:val="1"/>
+      <w:numFmt w:val="bullet"/>
+      <w:lvlText w:val="o"/>
+      <w:lvlJc w:val="left"/>
+      <w:pPr>
+        <w:ind w:left="5760" w:hanging="360"/>
+      </w:pPr>
+      <w:rPr>
+        <w:rFonts w:ascii="Courier New" w:hAnsi="Courier New" w:cs="Courier New" w:hint="default"/>
+      </w:rPr>
+    </w:lvl>
+    <w:lvl w:ilvl="8" w:tplc="04190005" w:tentative="1">
+      <w:start w:val="1"/>
+      <w:numFmt w:val="bullet"/>
+      <w:lvlText w:val=""/>
+      <w:lvlJc w:val="left"/>
+      <w:pPr>
+        <w:ind w:left="6480" w:hanging="360"/>
+      </w:pPr>
+      <w:rPr>
+        <w:rFonts w:ascii="Wingdings" w:hAnsi="Wingdings" w:hint="default"/>
+      </w:rPr>
+    </w:lvl>
+  </w:abstractNum>
+  <w:abstractNum w:abstractNumId="28" w15:restartNumberingAfterBreak="0">
+    <w:nsid w:val="7AA676ED"/>
+    <w:multiLevelType w:val="hybridMultilevel"/>
+    <w:tmpl w:val="6220E74E"/>
+    <w:lvl w:ilvl="0" w:tplc="04190001">
+      <w:start w:val="1"/>
+      <w:numFmt w:val="bullet"/>
+      <w:lvlText w:val=""/>
+      <w:lvlJc w:val="left"/>
+      <w:pPr>
+        <w:ind w:left="720" w:hanging="360"/>
+      </w:pPr>
+      <w:rPr>
+        <w:rFonts w:ascii="Symbol" w:hAnsi="Symbol" w:hint="default"/>
+      </w:rPr>
+    </w:lvl>
+    <w:lvl w:ilvl="1" w:tplc="04190003" w:tentative="1">
+      <w:start w:val="1"/>
+      <w:numFmt w:val="bullet"/>
+      <w:lvlText w:val="o"/>
+      <w:lvlJc w:val="left"/>
+      <w:pPr>
+        <w:ind w:left="1440" w:hanging="360"/>
+      </w:pPr>
+      <w:rPr>
+        <w:rFonts w:ascii="Courier New" w:hAnsi="Courier New" w:cs="Courier New" w:hint="default"/>
+      </w:rPr>
+    </w:lvl>
+    <w:lvl w:ilvl="2" w:tplc="04190005" w:tentative="1">
+      <w:start w:val="1"/>
+      <w:numFmt w:val="bullet"/>
+      <w:lvlText w:val=""/>
+      <w:lvlJc w:val="left"/>
+      <w:pPr>
+        <w:ind w:left="2160" w:hanging="360"/>
+      </w:pPr>
+      <w:rPr>
+        <w:rFonts w:ascii="Wingdings" w:hAnsi="Wingdings" w:hint="default"/>
+      </w:rPr>
+    </w:lvl>
+    <w:lvl w:ilvl="3" w:tplc="04190001" w:tentative="1">
+      <w:start w:val="1"/>
+      <w:numFmt w:val="bullet"/>
+      <w:lvlText w:val=""/>
+      <w:lvlJc w:val="left"/>
+      <w:pPr>
+        <w:ind w:left="2880" w:hanging="360"/>
+      </w:pPr>
+      <w:rPr>
+        <w:rFonts w:ascii="Symbol" w:hAnsi="Symbol" w:hint="default"/>
+      </w:rPr>
+    </w:lvl>
+    <w:lvl w:ilvl="4" w:tplc="04190003" w:tentative="1">
+      <w:start w:val="1"/>
+      <w:numFmt w:val="bullet"/>
+      <w:lvlText w:val="o"/>
+      <w:lvlJc w:val="left"/>
+      <w:pPr>
+        <w:ind w:left="3600" w:hanging="360"/>
+      </w:pPr>
+      <w:rPr>
+        <w:rFonts w:ascii="Courier New" w:hAnsi="Courier New" w:cs="Courier New" w:hint="default"/>
+      </w:rPr>
+    </w:lvl>
+    <w:lvl w:ilvl="5" w:tplc="04190005" w:tentative="1">
+      <w:start w:val="1"/>
+      <w:numFmt w:val="bullet"/>
+      <w:lvlText w:val=""/>
+      <w:lvlJc w:val="left"/>
+      <w:pPr>
+        <w:ind w:left="4320" w:hanging="360"/>
+      </w:pPr>
+      <w:rPr>
+        <w:rFonts w:ascii="Wingdings" w:hAnsi="Wingdings" w:hint="default"/>
+      </w:rPr>
+    </w:lvl>
+    <w:lvl w:ilvl="6" w:tplc="04190001" w:tentative="1">
+      <w:start w:val="1"/>
+      <w:numFmt w:val="bullet"/>
+      <w:lvlText w:val=""/>
+      <w:lvlJc w:val="left"/>
+      <w:pPr>
+        <w:ind w:left="5040" w:hanging="360"/>
+      </w:pPr>
+      <w:rPr>
+        <w:rFonts w:ascii="Symbol" w:hAnsi="Symbol" w:hint="default"/>
+      </w:rPr>
+    </w:lvl>
+    <w:lvl w:ilvl="7" w:tplc="04190003" w:tentative="1">
+      <w:start w:val="1"/>
+      <w:numFmt w:val="bullet"/>
+      <w:lvlText w:val="o"/>
+      <w:lvlJc w:val="left"/>
+      <w:pPr>
+        <w:ind w:left="5760" w:hanging="360"/>
+      </w:pPr>
+      <w:rPr>
+        <w:rFonts w:ascii="Courier New" w:hAnsi="Courier New" w:cs="Courier New" w:hint="default"/>
+      </w:rPr>
+    </w:lvl>
+    <w:lvl w:ilvl="8" w:tplc="04190005" w:tentative="1">
+      <w:start w:val="1"/>
+      <w:numFmt w:val="bullet"/>
+      <w:lvlText w:val=""/>
+      <w:lvlJc w:val="left"/>
+      <w:pPr>
+        <w:ind w:left="6480" w:hanging="360"/>
+      </w:pPr>
+      <w:rPr>
+        <w:rFonts w:ascii="Wingdings" w:hAnsi="Wingdings" w:hint="default"/>
+      </w:rPr>
+    </w:lvl>
+  </w:abstractNum>
+  <w:abstractNum w:abstractNumId="29" w15:restartNumberingAfterBreak="0">
     <w:nsid w:val="7CEE0500"/>
     <w:multiLevelType w:val="hybridMultilevel"/>
     <w:tmpl w:val="15E8E862"/>
@@ -7033,16 +7897,16 @@
     </w:lvl>
   </w:abstractNum>
   <w:num w:numId="1">
-    <w:abstractNumId w:val="21"/>
+    <w:abstractNumId w:val="29"/>
   </w:num>
   <w:num w:numId="2">
     <w:abstractNumId w:val="9"/>
   </w:num>
   <w:num w:numId="3">
-    <w:abstractNumId w:val="11"/>
+    <w:abstractNumId w:val="13"/>
   </w:num>
   <w:num w:numId="4">
-    <w:abstractNumId w:val="10"/>
+    <w:abstractNumId w:val="11"/>
   </w:num>
   <w:num w:numId="5">
     <w:abstractNumId w:val="4"/>
@@ -7051,34 +7915,34 @@
     <w:abstractNumId w:val="6"/>
   </w:num>
   <w:num w:numId="7">
-    <w:abstractNumId w:val="12"/>
+    <w:abstractNumId w:val="15"/>
   </w:num>
   <w:num w:numId="8">
-    <w:abstractNumId w:val="15"/>
+    <w:abstractNumId w:val="20"/>
   </w:num>
   <w:num w:numId="9">
     <w:abstractNumId w:val="1"/>
   </w:num>
   <w:num w:numId="10">
-    <w:abstractNumId w:val="18"/>
+    <w:abstractNumId w:val="24"/>
   </w:num>
   <w:num w:numId="11">
-    <w:abstractNumId w:val="16"/>
+    <w:abstractNumId w:val="21"/>
   </w:num>
   <w:num w:numId="12">
     <w:abstractNumId w:val="5"/>
   </w:num>
   <w:num w:numId="13">
-    <w:abstractNumId w:val="17"/>
+    <w:abstractNumId w:val="23"/>
   </w:num>
   <w:num w:numId="14">
     <w:abstractNumId w:val="7"/>
   </w:num>
   <w:num w:numId="15">
-    <w:abstractNumId w:val="19"/>
+    <w:abstractNumId w:val="25"/>
   </w:num>
   <w:num w:numId="16">
-    <w:abstractNumId w:val="20"/>
+    <w:abstractNumId w:val="26"/>
   </w:num>
   <w:num w:numId="17">
     <w:abstractNumId w:val="3"/>
@@ -7093,10 +7957,34 @@
     <w:abstractNumId w:val="0"/>
   </w:num>
   <w:num w:numId="21">
+    <w:abstractNumId w:val="19"/>
+  </w:num>
+  <w:num w:numId="22">
+    <w:abstractNumId w:val="17"/>
+  </w:num>
+  <w:num w:numId="23">
+    <w:abstractNumId w:val="18"/>
+  </w:num>
+  <w:num w:numId="24">
+    <w:abstractNumId w:val="16"/>
+  </w:num>
+  <w:num w:numId="25">
+    <w:abstractNumId w:val="12"/>
+  </w:num>
+  <w:num w:numId="26">
     <w:abstractNumId w:val="14"/>
   </w:num>
-  <w:num w:numId="22">
-    <w:abstractNumId w:val="13"/>
+  <w:num w:numId="27">
+    <w:abstractNumId w:val="10"/>
+  </w:num>
+  <w:num w:numId="28">
+    <w:abstractNumId w:val="27"/>
+  </w:num>
+  <w:num w:numId="29">
+    <w:abstractNumId w:val="22"/>
+  </w:num>
+  <w:num w:numId="30">
+    <w:abstractNumId w:val="28"/>
   </w:num>
 </w:numbering>
 </file>

</xml_diff>